<commit_message>
cambio de prueba eliminar esos iconos de la ultima pagina plox
</commit_message>
<xml_diff>
--- a/Documentacion/2.  Proyecto modular - Documentacion.docx
+++ b/Documentacion/2.  Proyecto modular - Documentacion.docx
@@ -15,7 +15,7 @@
           <w:lang w:eastAsia="es-MX"/>
         </w:rPr>
         <w:drawing>
-          <wp:anchor distT="0" distB="0" distL="114300" distR="114300" simplePos="0" relativeHeight="251658240" behindDoc="1" locked="0" layoutInCell="1" allowOverlap="1">
+          <wp:anchor distT="0" distB="0" distL="114300" distR="114300" simplePos="0" relativeHeight="251658240" behindDoc="1" locked="0" layoutInCell="1" allowOverlap="1" wp14:anchorId="6C0EB384" wp14:editId="0B09ACEB">
             <wp:simplePos x="0" y="0"/>
             <wp:positionH relativeFrom="margin">
               <wp:posOffset>445135</wp:posOffset>
@@ -5372,8 +5372,6 @@
         </w:rPr>
         <w:t>Investigación descriptiva.</w:t>
       </w:r>
-      <w:bookmarkStart w:id="7" w:name="_GoBack"/>
-      <w:bookmarkEnd w:id="7"/>
     </w:p>
     <w:p>
       <w:pPr>
@@ -5450,14 +5448,14 @@
           <w:lang w:val="es-ES"/>
         </w:rPr>
       </w:pPr>
-      <w:bookmarkStart w:id="8" w:name="_Toc484723297"/>
+      <w:bookmarkStart w:id="7" w:name="_Toc484723297"/>
       <w:r>
         <w:rPr>
           <w:lang w:val="es-ES"/>
         </w:rPr>
         <w:t>Definición del tamaño y la muestra de la investigación</w:t>
       </w:r>
-      <w:bookmarkEnd w:id="8"/>
+      <w:bookmarkEnd w:id="7"/>
     </w:p>
     <w:p>
       <w:pPr>
@@ -5558,14 +5556,14 @@
           <w:lang w:val="es-ES"/>
         </w:rPr>
       </w:pPr>
-      <w:bookmarkStart w:id="9" w:name="_Toc484723298"/>
+      <w:bookmarkStart w:id="8" w:name="_Toc484723298"/>
       <w:r>
         <w:rPr>
           <w:lang w:val="es-ES"/>
         </w:rPr>
         <w:t>Consulta y acceso a repositorios de datos</w:t>
       </w:r>
-      <w:bookmarkEnd w:id="9"/>
+      <w:bookmarkEnd w:id="8"/>
     </w:p>
     <w:p>
       <w:pPr>
@@ -5653,14 +5651,14 @@
           <w:lang w:val="es-ES"/>
         </w:rPr>
       </w:pPr>
-      <w:bookmarkStart w:id="10" w:name="_Toc484723299"/>
+      <w:bookmarkStart w:id="9" w:name="_Toc484723299"/>
       <w:r>
         <w:rPr>
           <w:lang w:val="es-ES"/>
         </w:rPr>
         <w:t>Estándares usados</w:t>
       </w:r>
-      <w:bookmarkEnd w:id="10"/>
+      <w:bookmarkEnd w:id="9"/>
     </w:p>
     <w:p>
       <w:pPr>
@@ -5837,14 +5835,14 @@
           <w:lang w:val="es-ES"/>
         </w:rPr>
       </w:pPr>
-      <w:bookmarkStart w:id="11" w:name="_Toc484723300"/>
+      <w:bookmarkStart w:id="10" w:name="_Toc484723300"/>
       <w:r>
         <w:rPr>
           <w:lang w:val="es-ES"/>
         </w:rPr>
         <w:t>Arquitectura</w:t>
       </w:r>
-      <w:bookmarkEnd w:id="11"/>
+      <w:bookmarkEnd w:id="10"/>
       <w:r>
         <w:rPr>
           <w:lang w:val="es-ES"/>
@@ -5913,14 +5911,14 @@
           <w:lang w:val="es-ES"/>
         </w:rPr>
       </w:pPr>
-      <w:bookmarkStart w:id="12" w:name="_Toc484723301"/>
+      <w:bookmarkStart w:id="11" w:name="_Toc484723301"/>
       <w:r>
         <w:rPr>
           <w:lang w:val="es-ES"/>
         </w:rPr>
         <w:t>Modelado de la base de datos</w:t>
       </w:r>
-      <w:bookmarkEnd w:id="12"/>
+      <w:bookmarkEnd w:id="11"/>
     </w:p>
     <w:p>
       <w:pPr>
@@ -6009,14 +6007,14 @@
           <w:lang w:val="es-ES"/>
         </w:rPr>
       </w:pPr>
-      <w:bookmarkStart w:id="13" w:name="_Toc484723302"/>
+      <w:bookmarkStart w:id="12" w:name="_Toc484723302"/>
       <w:r>
         <w:rPr>
           <w:lang w:val="es-ES"/>
         </w:rPr>
         <w:t>Diseño conceptual (diagramas UML)</w:t>
       </w:r>
-      <w:bookmarkEnd w:id="13"/>
+      <w:bookmarkEnd w:id="12"/>
     </w:p>
     <w:p>
       <w:pPr>
@@ -6101,14 +6099,14 @@
           <w:lang w:val="es-ES"/>
         </w:rPr>
       </w:pPr>
-      <w:bookmarkStart w:id="14" w:name="_Toc484723303"/>
+      <w:bookmarkStart w:id="13" w:name="_Toc484723303"/>
       <w:r>
         <w:rPr>
           <w:lang w:val="es-ES"/>
         </w:rPr>
         <w:t>Dependencias con otros elementos de software o hardware de terceros</w:t>
       </w:r>
-      <w:bookmarkEnd w:id="14"/>
+      <w:bookmarkEnd w:id="13"/>
     </w:p>
     <w:p>
       <w:pPr>
@@ -6315,14 +6313,14 @@
           <w:lang w:val="es-ES"/>
         </w:rPr>
       </w:pPr>
-      <w:bookmarkStart w:id="15" w:name="_Toc484723304"/>
+      <w:bookmarkStart w:id="14" w:name="_Toc484723304"/>
       <w:r>
         <w:rPr>
           <w:lang w:val="es-ES"/>
         </w:rPr>
         <w:t>Análisis de resultados</w:t>
       </w:r>
-      <w:bookmarkEnd w:id="15"/>
+      <w:bookmarkEnd w:id="14"/>
     </w:p>
     <w:p>
       <w:pPr>
@@ -6396,14 +6394,14 @@
           <w:lang w:val="es-ES"/>
         </w:rPr>
       </w:pPr>
-      <w:bookmarkStart w:id="16" w:name="_Toc484723305"/>
+      <w:bookmarkStart w:id="15" w:name="_Toc484723305"/>
       <w:r>
         <w:rPr>
           <w:lang w:val="es-ES"/>
         </w:rPr>
         <w:t>Capturas de Pantallla</w:t>
       </w:r>
-      <w:bookmarkEnd w:id="16"/>
+      <w:bookmarkEnd w:id="15"/>
     </w:p>
     <w:p>
       <w:pPr>
@@ -6865,10 +6863,912 @@
           <w:lang w:val="es-ES"/>
         </w:rPr>
       </w:pPr>
+      <w:r>
+        <w:rPr>
+          <w:noProof/>
+          <w:lang w:val="es-ES"/>
+        </w:rPr>
+        <w:drawing>
+          <wp:inline distT="0" distB="0" distL="0" distR="0" wp14:anchorId="4D5242B3" wp14:editId="5190946D">
+            <wp:extent cx="914400" cy="914400"/>
+            <wp:effectExtent l="0" t="0" r="0" b="0"/>
+            <wp:docPr id="2" name="Gráfico 2" descr="Equipo"/>
+            <wp:cNvGraphicFramePr>
+              <a:graphicFrameLocks xmlns:a="http://schemas.openxmlformats.org/drawingml/2006/main" noChangeAspect="1"/>
+            </wp:cNvGraphicFramePr>
+            <a:graphic xmlns:a="http://schemas.openxmlformats.org/drawingml/2006/main">
+              <a:graphicData uri="http://schemas.openxmlformats.org/drawingml/2006/picture">
+                <pic:pic xmlns:pic="http://schemas.openxmlformats.org/drawingml/2006/picture">
+                  <pic:nvPicPr>
+                    <pic:cNvPr id="2" name="Computer.svg"/>
+                    <pic:cNvPicPr/>
+                  </pic:nvPicPr>
+                  <pic:blipFill>
+                    <a:blip r:embed="rId13">
+                      <a:extLst>
+                        <a:ext uri="{28A0092B-C50C-407E-A947-70E740481C1C}">
+                          <a14:useLocalDpi xmlns:a14="http://schemas.microsoft.com/office/drawing/2010/main" val="0"/>
+                        </a:ext>
+                        <a:ext uri="{96DAC541-7B7A-43D3-8B79-37D633B846F1}">
+                          <asvg:svgBlip xmlns:asvg="http://schemas.microsoft.com/office/drawing/2016/SVG/main" r:embed="rId14"/>
+                        </a:ext>
+                      </a:extLst>
+                    </a:blip>
+                    <a:stretch>
+                      <a:fillRect/>
+                    </a:stretch>
+                  </pic:blipFill>
+                  <pic:spPr>
+                    <a:xfrm>
+                      <a:off x="0" y="0"/>
+                      <a:ext cx="914400" cy="914400"/>
+                    </a:xfrm>
+                    <a:prstGeom prst="rect">
+                      <a:avLst/>
+                    </a:prstGeom>
+                  </pic:spPr>
+                </pic:pic>
+              </a:graphicData>
+            </a:graphic>
+          </wp:inline>
+        </w:drawing>
+      </w:r>
+      <w:r>
+        <w:rPr>
+          <w:noProof/>
+          <w:lang w:val="es-ES"/>
+        </w:rPr>
+        <w:drawing>
+          <wp:inline distT="0" distB="0" distL="0" distR="0" wp14:anchorId="257C1D93" wp14:editId="329AECB2">
+            <wp:extent cx="914400" cy="914400"/>
+            <wp:effectExtent l="0" t="0" r="0" b="0"/>
+            <wp:docPr id="3" name="Gráfico 3" descr="Portátil"/>
+            <wp:cNvGraphicFramePr>
+              <a:graphicFrameLocks xmlns:a="http://schemas.openxmlformats.org/drawingml/2006/main" noChangeAspect="1"/>
+            </wp:cNvGraphicFramePr>
+            <a:graphic xmlns:a="http://schemas.openxmlformats.org/drawingml/2006/main">
+              <a:graphicData uri="http://schemas.openxmlformats.org/drawingml/2006/picture">
+                <pic:pic xmlns:pic="http://schemas.openxmlformats.org/drawingml/2006/picture">
+                  <pic:nvPicPr>
+                    <pic:cNvPr id="3" name="Laptop.svg"/>
+                    <pic:cNvPicPr/>
+                  </pic:nvPicPr>
+                  <pic:blipFill>
+                    <a:blip r:embed="rId15">
+                      <a:extLst>
+                        <a:ext uri="{28A0092B-C50C-407E-A947-70E740481C1C}">
+                          <a14:useLocalDpi xmlns:a14="http://schemas.microsoft.com/office/drawing/2010/main" val="0"/>
+                        </a:ext>
+                        <a:ext uri="{96DAC541-7B7A-43D3-8B79-37D633B846F1}">
+                          <asvg:svgBlip xmlns:asvg="http://schemas.microsoft.com/office/drawing/2016/SVG/main" r:embed="rId16"/>
+                        </a:ext>
+                      </a:extLst>
+                    </a:blip>
+                    <a:stretch>
+                      <a:fillRect/>
+                    </a:stretch>
+                  </pic:blipFill>
+                  <pic:spPr>
+                    <a:xfrm>
+                      <a:off x="0" y="0"/>
+                      <a:ext cx="914400" cy="914400"/>
+                    </a:xfrm>
+                    <a:prstGeom prst="rect">
+                      <a:avLst/>
+                    </a:prstGeom>
+                  </pic:spPr>
+                </pic:pic>
+              </a:graphicData>
+            </a:graphic>
+          </wp:inline>
+        </w:drawing>
+      </w:r>
+      <w:r>
+        <w:rPr>
+          <w:noProof/>
+          <w:lang w:val="es-ES"/>
+        </w:rPr>
+        <w:drawing>
+          <wp:inline distT="0" distB="0" distL="0" distR="0" wp14:anchorId="02C51872" wp14:editId="7C772CFF">
+            <wp:extent cx="914400" cy="914400"/>
+            <wp:effectExtent l="0" t="0" r="0" b="0"/>
+            <wp:docPr id="4" name="Gráfico 4" descr="Internet"/>
+            <wp:cNvGraphicFramePr>
+              <a:graphicFrameLocks xmlns:a="http://schemas.openxmlformats.org/drawingml/2006/main" noChangeAspect="1"/>
+            </wp:cNvGraphicFramePr>
+            <a:graphic xmlns:a="http://schemas.openxmlformats.org/drawingml/2006/main">
+              <a:graphicData uri="http://schemas.openxmlformats.org/drawingml/2006/picture">
+                <pic:pic xmlns:pic="http://schemas.openxmlformats.org/drawingml/2006/picture">
+                  <pic:nvPicPr>
+                    <pic:cNvPr id="4" name="Internet.svg"/>
+                    <pic:cNvPicPr/>
+                  </pic:nvPicPr>
+                  <pic:blipFill>
+                    <a:blip r:embed="rId17">
+                      <a:extLst>
+                        <a:ext uri="{28A0092B-C50C-407E-A947-70E740481C1C}">
+                          <a14:useLocalDpi xmlns:a14="http://schemas.microsoft.com/office/drawing/2010/main" val="0"/>
+                        </a:ext>
+                        <a:ext uri="{96DAC541-7B7A-43D3-8B79-37D633B846F1}">
+                          <asvg:svgBlip xmlns:asvg="http://schemas.microsoft.com/office/drawing/2016/SVG/main" r:embed="rId18"/>
+                        </a:ext>
+                      </a:extLst>
+                    </a:blip>
+                    <a:stretch>
+                      <a:fillRect/>
+                    </a:stretch>
+                  </pic:blipFill>
+                  <pic:spPr>
+                    <a:xfrm>
+                      <a:off x="0" y="0"/>
+                      <a:ext cx="914400" cy="914400"/>
+                    </a:xfrm>
+                    <a:prstGeom prst="rect">
+                      <a:avLst/>
+                    </a:prstGeom>
+                  </pic:spPr>
+                </pic:pic>
+              </a:graphicData>
+            </a:graphic>
+          </wp:inline>
+        </w:drawing>
+      </w:r>
+      <w:r>
+        <w:rPr>
+          <w:noProof/>
+          <w:lang w:val="es-ES"/>
+        </w:rPr>
+        <w:drawing>
+          <wp:inline distT="0" distB="0" distL="0" distR="0" wp14:anchorId="095BBC60" wp14:editId="030625A8">
+            <wp:extent cx="914400" cy="914400"/>
+            <wp:effectExtent l="0" t="0" r="0" b="0"/>
+            <wp:docPr id="5" name="Gráfico 5" descr="Monitor"/>
+            <wp:cNvGraphicFramePr>
+              <a:graphicFrameLocks xmlns:a="http://schemas.openxmlformats.org/drawingml/2006/main" noChangeAspect="1"/>
+            </wp:cNvGraphicFramePr>
+            <a:graphic xmlns:a="http://schemas.openxmlformats.org/drawingml/2006/main">
+              <a:graphicData uri="http://schemas.openxmlformats.org/drawingml/2006/picture">
+                <pic:pic xmlns:pic="http://schemas.openxmlformats.org/drawingml/2006/picture">
+                  <pic:nvPicPr>
+                    <pic:cNvPr id="5" name="Monitor.svg"/>
+                    <pic:cNvPicPr/>
+                  </pic:nvPicPr>
+                  <pic:blipFill>
+                    <a:blip r:embed="rId19">
+                      <a:extLst>
+                        <a:ext uri="{28A0092B-C50C-407E-A947-70E740481C1C}">
+                          <a14:useLocalDpi xmlns:a14="http://schemas.microsoft.com/office/drawing/2010/main" val="0"/>
+                        </a:ext>
+                        <a:ext uri="{96DAC541-7B7A-43D3-8B79-37D633B846F1}">
+                          <asvg:svgBlip xmlns:asvg="http://schemas.microsoft.com/office/drawing/2016/SVG/main" r:embed="rId20"/>
+                        </a:ext>
+                      </a:extLst>
+                    </a:blip>
+                    <a:stretch>
+                      <a:fillRect/>
+                    </a:stretch>
+                  </pic:blipFill>
+                  <pic:spPr>
+                    <a:xfrm>
+                      <a:off x="0" y="0"/>
+                      <a:ext cx="914400" cy="914400"/>
+                    </a:xfrm>
+                    <a:prstGeom prst="rect">
+                      <a:avLst/>
+                    </a:prstGeom>
+                  </pic:spPr>
+                </pic:pic>
+              </a:graphicData>
+            </a:graphic>
+          </wp:inline>
+        </w:drawing>
+      </w:r>
+      <w:r>
+        <w:rPr>
+          <w:noProof/>
+          <w:lang w:val="es-ES"/>
+        </w:rPr>
+        <w:drawing>
+          <wp:inline distT="0" distB="0" distL="0" distR="0" wp14:anchorId="5806DF0C" wp14:editId="1DDF4A9E">
+            <wp:extent cx="914400" cy="914400"/>
+            <wp:effectExtent l="0" t="0" r="0" b="0"/>
+            <wp:docPr id="6" name="Gráfico 6" descr="Smartphone"/>
+            <wp:cNvGraphicFramePr>
+              <a:graphicFrameLocks xmlns:a="http://schemas.openxmlformats.org/drawingml/2006/main" noChangeAspect="1"/>
+            </wp:cNvGraphicFramePr>
+            <a:graphic xmlns:a="http://schemas.openxmlformats.org/drawingml/2006/main">
+              <a:graphicData uri="http://schemas.openxmlformats.org/drawingml/2006/picture">
+                <pic:pic xmlns:pic="http://schemas.openxmlformats.org/drawingml/2006/picture">
+                  <pic:nvPicPr>
+                    <pic:cNvPr id="6" name="SmartPhone.svg"/>
+                    <pic:cNvPicPr/>
+                  </pic:nvPicPr>
+                  <pic:blipFill>
+                    <a:blip r:embed="rId21">
+                      <a:extLst>
+                        <a:ext uri="{28A0092B-C50C-407E-A947-70E740481C1C}">
+                          <a14:useLocalDpi xmlns:a14="http://schemas.microsoft.com/office/drawing/2010/main" val="0"/>
+                        </a:ext>
+                        <a:ext uri="{96DAC541-7B7A-43D3-8B79-37D633B846F1}">
+                          <asvg:svgBlip xmlns:asvg="http://schemas.microsoft.com/office/drawing/2016/SVG/main" r:embed="rId22"/>
+                        </a:ext>
+                      </a:extLst>
+                    </a:blip>
+                    <a:stretch>
+                      <a:fillRect/>
+                    </a:stretch>
+                  </pic:blipFill>
+                  <pic:spPr>
+                    <a:xfrm>
+                      <a:off x="0" y="0"/>
+                      <a:ext cx="914400" cy="914400"/>
+                    </a:xfrm>
+                    <a:prstGeom prst="rect">
+                      <a:avLst/>
+                    </a:prstGeom>
+                  </pic:spPr>
+                </pic:pic>
+              </a:graphicData>
+            </a:graphic>
+          </wp:inline>
+        </w:drawing>
+      </w:r>
+      <w:r>
+        <w:rPr>
+          <w:noProof/>
+          <w:lang w:val="es-ES"/>
+        </w:rPr>
+        <w:drawing>
+          <wp:inline distT="0" distB="0" distL="0" distR="0" wp14:anchorId="5D35A55E" wp14:editId="1A3E45CD">
+            <wp:extent cx="914400" cy="914400"/>
+            <wp:effectExtent l="0" t="0" r="0" b="0"/>
+            <wp:docPr id="7" name="Gráfico 7" descr="Disco óptico"/>
+            <wp:cNvGraphicFramePr>
+              <a:graphicFrameLocks xmlns:a="http://schemas.openxmlformats.org/drawingml/2006/main" noChangeAspect="1"/>
+            </wp:cNvGraphicFramePr>
+            <a:graphic xmlns:a="http://schemas.openxmlformats.org/drawingml/2006/main">
+              <a:graphicData uri="http://schemas.openxmlformats.org/drawingml/2006/picture">
+                <pic:pic xmlns:pic="http://schemas.openxmlformats.org/drawingml/2006/picture">
+                  <pic:nvPicPr>
+                    <pic:cNvPr id="7" name="OpticalDisc.svg"/>
+                    <pic:cNvPicPr/>
+                  </pic:nvPicPr>
+                  <pic:blipFill>
+                    <a:blip r:embed="rId23">
+                      <a:extLst>
+                        <a:ext uri="{28A0092B-C50C-407E-A947-70E740481C1C}">
+                          <a14:useLocalDpi xmlns:a14="http://schemas.microsoft.com/office/drawing/2010/main" val="0"/>
+                        </a:ext>
+                        <a:ext uri="{96DAC541-7B7A-43D3-8B79-37D633B846F1}">
+                          <asvg:svgBlip xmlns:asvg="http://schemas.microsoft.com/office/drawing/2016/SVG/main" r:embed="rId24"/>
+                        </a:ext>
+                      </a:extLst>
+                    </a:blip>
+                    <a:stretch>
+                      <a:fillRect/>
+                    </a:stretch>
+                  </pic:blipFill>
+                  <pic:spPr>
+                    <a:xfrm>
+                      <a:off x="0" y="0"/>
+                      <a:ext cx="914400" cy="914400"/>
+                    </a:xfrm>
+                    <a:prstGeom prst="rect">
+                      <a:avLst/>
+                    </a:prstGeom>
+                  </pic:spPr>
+                </pic:pic>
+              </a:graphicData>
+            </a:graphic>
+          </wp:inline>
+        </w:drawing>
+      </w:r>
+      <w:r>
+        <w:rPr>
+          <w:noProof/>
+          <w:lang w:val="es-ES"/>
+        </w:rPr>
+        <w:drawing>
+          <wp:inline distT="0" distB="0" distL="0" distR="0" wp14:anchorId="6EEDA1BD" wp14:editId="62088F01">
+            <wp:extent cx="914400" cy="914400"/>
+            <wp:effectExtent l="0" t="0" r="0" b="0"/>
+            <wp:docPr id="8" name="Gráfico 8" descr="Tableta"/>
+            <wp:cNvGraphicFramePr>
+              <a:graphicFrameLocks xmlns:a="http://schemas.openxmlformats.org/drawingml/2006/main" noChangeAspect="1"/>
+            </wp:cNvGraphicFramePr>
+            <a:graphic xmlns:a="http://schemas.openxmlformats.org/drawingml/2006/main">
+              <a:graphicData uri="http://schemas.openxmlformats.org/drawingml/2006/picture">
+                <pic:pic xmlns:pic="http://schemas.openxmlformats.org/drawingml/2006/picture">
+                  <pic:nvPicPr>
+                    <pic:cNvPr id="8" name="Tablet.svg"/>
+                    <pic:cNvPicPr/>
+                  </pic:nvPicPr>
+                  <pic:blipFill>
+                    <a:blip r:embed="rId25">
+                      <a:extLst>
+                        <a:ext uri="{28A0092B-C50C-407E-A947-70E740481C1C}">
+                          <a14:useLocalDpi xmlns:a14="http://schemas.microsoft.com/office/drawing/2010/main" val="0"/>
+                        </a:ext>
+                        <a:ext uri="{96DAC541-7B7A-43D3-8B79-37D633B846F1}">
+                          <asvg:svgBlip xmlns:asvg="http://schemas.microsoft.com/office/drawing/2016/SVG/main" r:embed="rId26"/>
+                        </a:ext>
+                      </a:extLst>
+                    </a:blip>
+                    <a:stretch>
+                      <a:fillRect/>
+                    </a:stretch>
+                  </pic:blipFill>
+                  <pic:spPr>
+                    <a:xfrm>
+                      <a:off x="0" y="0"/>
+                      <a:ext cx="914400" cy="914400"/>
+                    </a:xfrm>
+                    <a:prstGeom prst="rect">
+                      <a:avLst/>
+                    </a:prstGeom>
+                  </pic:spPr>
+                </pic:pic>
+              </a:graphicData>
+            </a:graphic>
+          </wp:inline>
+        </w:drawing>
+      </w:r>
+      <w:r>
+        <w:rPr>
+          <w:noProof/>
+          <w:lang w:val="es-ES"/>
+        </w:rPr>
+        <w:drawing>
+          <wp:inline distT="0" distB="0" distL="0" distR="0" wp14:anchorId="0A96FF2C" wp14:editId="7D6308C7">
+            <wp:extent cx="914400" cy="914400"/>
+            <wp:effectExtent l="0" t="0" r="0" b="0"/>
+            <wp:docPr id="9" name="Gráfico 9" descr="Informática en la nube"/>
+            <wp:cNvGraphicFramePr>
+              <a:graphicFrameLocks xmlns:a="http://schemas.openxmlformats.org/drawingml/2006/main" noChangeAspect="1"/>
+            </wp:cNvGraphicFramePr>
+            <a:graphic xmlns:a="http://schemas.openxmlformats.org/drawingml/2006/main">
+              <a:graphicData uri="http://schemas.openxmlformats.org/drawingml/2006/picture">
+                <pic:pic xmlns:pic="http://schemas.openxmlformats.org/drawingml/2006/picture">
+                  <pic:nvPicPr>
+                    <pic:cNvPr id="9" name="CloudComputing.svg"/>
+                    <pic:cNvPicPr/>
+                  </pic:nvPicPr>
+                  <pic:blipFill>
+                    <a:blip r:embed="rId27">
+                      <a:extLst>
+                        <a:ext uri="{28A0092B-C50C-407E-A947-70E740481C1C}">
+                          <a14:useLocalDpi xmlns:a14="http://schemas.microsoft.com/office/drawing/2010/main" val="0"/>
+                        </a:ext>
+                        <a:ext uri="{96DAC541-7B7A-43D3-8B79-37D633B846F1}">
+                          <asvg:svgBlip xmlns:asvg="http://schemas.microsoft.com/office/drawing/2016/SVG/main" r:embed="rId28"/>
+                        </a:ext>
+                      </a:extLst>
+                    </a:blip>
+                    <a:stretch>
+                      <a:fillRect/>
+                    </a:stretch>
+                  </pic:blipFill>
+                  <pic:spPr>
+                    <a:xfrm>
+                      <a:off x="0" y="0"/>
+                      <a:ext cx="914400" cy="914400"/>
+                    </a:xfrm>
+                    <a:prstGeom prst="rect">
+                      <a:avLst/>
+                    </a:prstGeom>
+                  </pic:spPr>
+                </pic:pic>
+              </a:graphicData>
+            </a:graphic>
+          </wp:inline>
+        </w:drawing>
+      </w:r>
+      <w:r>
+        <w:rPr>
+          <w:noProof/>
+          <w:lang w:val="es-ES"/>
+        </w:rPr>
+        <w:drawing>
+          <wp:inline distT="0" distB="0" distL="0" distR="0" wp14:anchorId="6E5911BD" wp14:editId="5B54BE51">
+            <wp:extent cx="914400" cy="914400"/>
+            <wp:effectExtent l="0" t="0" r="0" b="0"/>
+            <wp:docPr id="10" name="Gráfico 10" descr="Máquina de escribir"/>
+            <wp:cNvGraphicFramePr>
+              <a:graphicFrameLocks xmlns:a="http://schemas.openxmlformats.org/drawingml/2006/main" noChangeAspect="1"/>
+            </wp:cNvGraphicFramePr>
+            <a:graphic xmlns:a="http://schemas.openxmlformats.org/drawingml/2006/main">
+              <a:graphicData uri="http://schemas.openxmlformats.org/drawingml/2006/picture">
+                <pic:pic xmlns:pic="http://schemas.openxmlformats.org/drawingml/2006/picture">
+                  <pic:nvPicPr>
+                    <pic:cNvPr id="10" name="Typewriter.svg"/>
+                    <pic:cNvPicPr/>
+                  </pic:nvPicPr>
+                  <pic:blipFill>
+                    <a:blip r:embed="rId29">
+                      <a:extLst>
+                        <a:ext uri="{28A0092B-C50C-407E-A947-70E740481C1C}">
+                          <a14:useLocalDpi xmlns:a14="http://schemas.microsoft.com/office/drawing/2010/main" val="0"/>
+                        </a:ext>
+                        <a:ext uri="{96DAC541-7B7A-43D3-8B79-37D633B846F1}">
+                          <asvg:svgBlip xmlns:asvg="http://schemas.microsoft.com/office/drawing/2016/SVG/main" r:embed="rId30"/>
+                        </a:ext>
+                      </a:extLst>
+                    </a:blip>
+                    <a:stretch>
+                      <a:fillRect/>
+                    </a:stretch>
+                  </pic:blipFill>
+                  <pic:spPr>
+                    <a:xfrm>
+                      <a:off x="0" y="0"/>
+                      <a:ext cx="914400" cy="914400"/>
+                    </a:xfrm>
+                    <a:prstGeom prst="rect">
+                      <a:avLst/>
+                    </a:prstGeom>
+                  </pic:spPr>
+                </pic:pic>
+              </a:graphicData>
+            </a:graphic>
+          </wp:inline>
+        </w:drawing>
+      </w:r>
+      <w:r>
+        <w:rPr>
+          <w:noProof/>
+          <w:lang w:val="es-ES"/>
+        </w:rPr>
+        <w:drawing>
+          <wp:inline distT="0" distB="0" distL="0" distR="0" wp14:anchorId="7BFF9A2C" wp14:editId="5D16055D">
+            <wp:extent cx="914400" cy="914400"/>
+            <wp:effectExtent l="0" t="0" r="0" b="0"/>
+            <wp:docPr id="11" name="Gráfico 11" descr="Radio"/>
+            <wp:cNvGraphicFramePr>
+              <a:graphicFrameLocks xmlns:a="http://schemas.openxmlformats.org/drawingml/2006/main" noChangeAspect="1"/>
+            </wp:cNvGraphicFramePr>
+            <a:graphic xmlns:a="http://schemas.openxmlformats.org/drawingml/2006/main">
+              <a:graphicData uri="http://schemas.openxmlformats.org/drawingml/2006/picture">
+                <pic:pic xmlns:pic="http://schemas.openxmlformats.org/drawingml/2006/picture">
+                  <pic:nvPicPr>
+                    <pic:cNvPr id="11" name="Radio.svg"/>
+                    <pic:cNvPicPr/>
+                  </pic:nvPicPr>
+                  <pic:blipFill>
+                    <a:blip r:embed="rId31">
+                      <a:extLst>
+                        <a:ext uri="{28A0092B-C50C-407E-A947-70E740481C1C}">
+                          <a14:useLocalDpi xmlns:a14="http://schemas.microsoft.com/office/drawing/2010/main" val="0"/>
+                        </a:ext>
+                        <a:ext uri="{96DAC541-7B7A-43D3-8B79-37D633B846F1}">
+                          <asvg:svgBlip xmlns:asvg="http://schemas.microsoft.com/office/drawing/2016/SVG/main" r:embed="rId32"/>
+                        </a:ext>
+                      </a:extLst>
+                    </a:blip>
+                    <a:stretch>
+                      <a:fillRect/>
+                    </a:stretch>
+                  </pic:blipFill>
+                  <pic:spPr>
+                    <a:xfrm>
+                      <a:off x="0" y="0"/>
+                      <a:ext cx="914400" cy="914400"/>
+                    </a:xfrm>
+                    <a:prstGeom prst="rect">
+                      <a:avLst/>
+                    </a:prstGeom>
+                  </pic:spPr>
+                </pic:pic>
+              </a:graphicData>
+            </a:graphic>
+          </wp:inline>
+        </w:drawing>
+      </w:r>
+      <w:r>
+        <w:rPr>
+          <w:noProof/>
+          <w:lang w:val="es-ES"/>
+        </w:rPr>
+        <w:drawing>
+          <wp:inline distT="0" distB="0" distL="0" distR="0" wp14:anchorId="278C0FA6" wp14:editId="30D895C1">
+            <wp:extent cx="914400" cy="914400"/>
+            <wp:effectExtent l="0" t="0" r="0" b="0"/>
+            <wp:docPr id="12" name="Gráfico 12" descr="Enrutador inalámbrico"/>
+            <wp:cNvGraphicFramePr>
+              <a:graphicFrameLocks xmlns:a="http://schemas.openxmlformats.org/drawingml/2006/main" noChangeAspect="1"/>
+            </wp:cNvGraphicFramePr>
+            <a:graphic xmlns:a="http://schemas.openxmlformats.org/drawingml/2006/main">
+              <a:graphicData uri="http://schemas.openxmlformats.org/drawingml/2006/picture">
+                <pic:pic xmlns:pic="http://schemas.openxmlformats.org/drawingml/2006/picture">
+                  <pic:nvPicPr>
+                    <pic:cNvPr id="12" name="WirelessRouter.svg"/>
+                    <pic:cNvPicPr/>
+                  </pic:nvPicPr>
+                  <pic:blipFill>
+                    <a:blip r:embed="rId33">
+                      <a:extLst>
+                        <a:ext uri="{28A0092B-C50C-407E-A947-70E740481C1C}">
+                          <a14:useLocalDpi xmlns:a14="http://schemas.microsoft.com/office/drawing/2010/main" val="0"/>
+                        </a:ext>
+                        <a:ext uri="{96DAC541-7B7A-43D3-8B79-37D633B846F1}">
+                          <asvg:svgBlip xmlns:asvg="http://schemas.microsoft.com/office/drawing/2016/SVG/main" r:embed="rId34"/>
+                        </a:ext>
+                      </a:extLst>
+                    </a:blip>
+                    <a:stretch>
+                      <a:fillRect/>
+                    </a:stretch>
+                  </pic:blipFill>
+                  <pic:spPr>
+                    <a:xfrm>
+                      <a:off x="0" y="0"/>
+                      <a:ext cx="914400" cy="914400"/>
+                    </a:xfrm>
+                    <a:prstGeom prst="rect">
+                      <a:avLst/>
+                    </a:prstGeom>
+                  </pic:spPr>
+                </pic:pic>
+              </a:graphicData>
+            </a:graphic>
+          </wp:inline>
+        </w:drawing>
+      </w:r>
+      <w:r>
+        <w:rPr>
+          <w:noProof/>
+          <w:lang w:val="es-ES"/>
+        </w:rPr>
+        <w:drawing>
+          <wp:inline distT="0" distB="0" distL="0" distR="0" wp14:anchorId="1A3CBAFD" wp14:editId="7FF5E633">
+            <wp:extent cx="914400" cy="914400"/>
+            <wp:effectExtent l="0" t="0" r="0" b="0"/>
+            <wp:docPr id="13" name="Gráfico 13" descr="Procesador"/>
+            <wp:cNvGraphicFramePr>
+              <a:graphicFrameLocks xmlns:a="http://schemas.openxmlformats.org/drawingml/2006/main" noChangeAspect="1"/>
+            </wp:cNvGraphicFramePr>
+            <a:graphic xmlns:a="http://schemas.openxmlformats.org/drawingml/2006/main">
+              <a:graphicData uri="http://schemas.openxmlformats.org/drawingml/2006/picture">
+                <pic:pic xmlns:pic="http://schemas.openxmlformats.org/drawingml/2006/picture">
+                  <pic:nvPicPr>
+                    <pic:cNvPr id="13" name="Processor.svg"/>
+                    <pic:cNvPicPr/>
+                  </pic:nvPicPr>
+                  <pic:blipFill>
+                    <a:blip r:embed="rId35">
+                      <a:extLst>
+                        <a:ext uri="{28A0092B-C50C-407E-A947-70E740481C1C}">
+                          <a14:useLocalDpi xmlns:a14="http://schemas.microsoft.com/office/drawing/2010/main" val="0"/>
+                        </a:ext>
+                        <a:ext uri="{96DAC541-7B7A-43D3-8B79-37D633B846F1}">
+                          <asvg:svgBlip xmlns:asvg="http://schemas.microsoft.com/office/drawing/2016/SVG/main" r:embed="rId36"/>
+                        </a:ext>
+                      </a:extLst>
+                    </a:blip>
+                    <a:stretch>
+                      <a:fillRect/>
+                    </a:stretch>
+                  </pic:blipFill>
+                  <pic:spPr>
+                    <a:xfrm>
+                      <a:off x="0" y="0"/>
+                      <a:ext cx="914400" cy="914400"/>
+                    </a:xfrm>
+                    <a:prstGeom prst="rect">
+                      <a:avLst/>
+                    </a:prstGeom>
+                  </pic:spPr>
+                </pic:pic>
+              </a:graphicData>
+            </a:graphic>
+          </wp:inline>
+        </w:drawing>
+      </w:r>
+      <w:r>
+        <w:rPr>
+          <w:noProof/>
+          <w:lang w:val="es-ES"/>
+        </w:rPr>
+        <w:drawing>
+          <wp:inline distT="0" distB="0" distL="0" distR="0" wp14:anchorId="26D09AE1" wp14:editId="178D319C">
+            <wp:extent cx="914400" cy="914400"/>
+            <wp:effectExtent l="0" t="0" r="0" b="0"/>
+            <wp:docPr id="14" name="Gráfico 14" descr="Escáner"/>
+            <wp:cNvGraphicFramePr>
+              <a:graphicFrameLocks xmlns:a="http://schemas.openxmlformats.org/drawingml/2006/main" noChangeAspect="1"/>
+            </wp:cNvGraphicFramePr>
+            <a:graphic xmlns:a="http://schemas.openxmlformats.org/drawingml/2006/main">
+              <a:graphicData uri="http://schemas.openxmlformats.org/drawingml/2006/picture">
+                <pic:pic xmlns:pic="http://schemas.openxmlformats.org/drawingml/2006/picture">
+                  <pic:nvPicPr>
+                    <pic:cNvPr id="14" name="Scanner.svg"/>
+                    <pic:cNvPicPr/>
+                  </pic:nvPicPr>
+                  <pic:blipFill>
+                    <a:blip r:embed="rId37">
+                      <a:extLst>
+                        <a:ext uri="{28A0092B-C50C-407E-A947-70E740481C1C}">
+                          <a14:useLocalDpi xmlns:a14="http://schemas.microsoft.com/office/drawing/2010/main" val="0"/>
+                        </a:ext>
+                        <a:ext uri="{96DAC541-7B7A-43D3-8B79-37D633B846F1}">
+                          <asvg:svgBlip xmlns:asvg="http://schemas.microsoft.com/office/drawing/2016/SVG/main" r:embed="rId38"/>
+                        </a:ext>
+                      </a:extLst>
+                    </a:blip>
+                    <a:stretch>
+                      <a:fillRect/>
+                    </a:stretch>
+                  </pic:blipFill>
+                  <pic:spPr>
+                    <a:xfrm>
+                      <a:off x="0" y="0"/>
+                      <a:ext cx="914400" cy="914400"/>
+                    </a:xfrm>
+                    <a:prstGeom prst="rect">
+                      <a:avLst/>
+                    </a:prstGeom>
+                  </pic:spPr>
+                </pic:pic>
+              </a:graphicData>
+            </a:graphic>
+          </wp:inline>
+        </w:drawing>
+      </w:r>
+      <w:r>
+        <w:rPr>
+          <w:noProof/>
+          <w:lang w:val="es-ES"/>
+        </w:rPr>
+        <w:drawing>
+          <wp:inline distT="0" distB="0" distL="0" distR="0" wp14:anchorId="3AD33E5B" wp14:editId="1EB4E38C">
+            <wp:extent cx="914400" cy="914400"/>
+            <wp:effectExtent l="0" t="0" r="0" b="0"/>
+            <wp:docPr id="15" name="Gráfico 15" descr="Servidor"/>
+            <wp:cNvGraphicFramePr>
+              <a:graphicFrameLocks xmlns:a="http://schemas.openxmlformats.org/drawingml/2006/main" noChangeAspect="1"/>
+            </wp:cNvGraphicFramePr>
+            <a:graphic xmlns:a="http://schemas.openxmlformats.org/drawingml/2006/main">
+              <a:graphicData uri="http://schemas.openxmlformats.org/drawingml/2006/picture">
+                <pic:pic xmlns:pic="http://schemas.openxmlformats.org/drawingml/2006/picture">
+                  <pic:nvPicPr>
+                    <pic:cNvPr id="15" name="Server.svg"/>
+                    <pic:cNvPicPr/>
+                  </pic:nvPicPr>
+                  <pic:blipFill>
+                    <a:blip r:embed="rId39">
+                      <a:extLst>
+                        <a:ext uri="{28A0092B-C50C-407E-A947-70E740481C1C}">
+                          <a14:useLocalDpi xmlns:a14="http://schemas.microsoft.com/office/drawing/2010/main" val="0"/>
+                        </a:ext>
+                        <a:ext uri="{96DAC541-7B7A-43D3-8B79-37D633B846F1}">
+                          <asvg:svgBlip xmlns:asvg="http://schemas.microsoft.com/office/drawing/2016/SVG/main" r:embed="rId40"/>
+                        </a:ext>
+                      </a:extLst>
+                    </a:blip>
+                    <a:stretch>
+                      <a:fillRect/>
+                    </a:stretch>
+                  </pic:blipFill>
+                  <pic:spPr>
+                    <a:xfrm>
+                      <a:off x="0" y="0"/>
+                      <a:ext cx="914400" cy="914400"/>
+                    </a:xfrm>
+                    <a:prstGeom prst="rect">
+                      <a:avLst/>
+                    </a:prstGeom>
+                  </pic:spPr>
+                </pic:pic>
+              </a:graphicData>
+            </a:graphic>
+          </wp:inline>
+        </w:drawing>
+      </w:r>
+      <w:r>
+        <w:rPr>
+          <w:noProof/>
+          <w:lang w:val="es-ES"/>
+        </w:rPr>
+        <w:drawing>
+          <wp:inline distT="0" distB="0" distL="0" distR="0" wp14:anchorId="74EBE3D0" wp14:editId="1C8A3C57">
+            <wp:extent cx="914400" cy="914400"/>
+            <wp:effectExtent l="0" t="0" r="0" b="0"/>
+            <wp:docPr id="16" name="Gráfico 16" descr="Conectar"/>
+            <wp:cNvGraphicFramePr>
+              <a:graphicFrameLocks xmlns:a="http://schemas.openxmlformats.org/drawingml/2006/main" noChangeAspect="1"/>
+            </wp:cNvGraphicFramePr>
+            <a:graphic xmlns:a="http://schemas.openxmlformats.org/drawingml/2006/main">
+              <a:graphicData uri="http://schemas.openxmlformats.org/drawingml/2006/picture">
+                <pic:pic xmlns:pic="http://schemas.openxmlformats.org/drawingml/2006/picture">
+                  <pic:nvPicPr>
+                    <pic:cNvPr id="16" name="Plug.svg"/>
+                    <pic:cNvPicPr/>
+                  </pic:nvPicPr>
+                  <pic:blipFill>
+                    <a:blip r:embed="rId41">
+                      <a:extLst>
+                        <a:ext uri="{28A0092B-C50C-407E-A947-70E740481C1C}">
+                          <a14:useLocalDpi xmlns:a14="http://schemas.microsoft.com/office/drawing/2010/main" val="0"/>
+                        </a:ext>
+                        <a:ext uri="{96DAC541-7B7A-43D3-8B79-37D633B846F1}">
+                          <asvg:svgBlip xmlns:asvg="http://schemas.microsoft.com/office/drawing/2016/SVG/main" r:embed="rId42"/>
+                        </a:ext>
+                      </a:extLst>
+                    </a:blip>
+                    <a:stretch>
+                      <a:fillRect/>
+                    </a:stretch>
+                  </pic:blipFill>
+                  <pic:spPr>
+                    <a:xfrm>
+                      <a:off x="0" y="0"/>
+                      <a:ext cx="914400" cy="914400"/>
+                    </a:xfrm>
+                    <a:prstGeom prst="rect">
+                      <a:avLst/>
+                    </a:prstGeom>
+                  </pic:spPr>
+                </pic:pic>
+              </a:graphicData>
+            </a:graphic>
+          </wp:inline>
+        </w:drawing>
+      </w:r>
+      <w:r>
+        <w:rPr>
+          <w:noProof/>
+          <w:lang w:val="es-ES"/>
+        </w:rPr>
+        <w:drawing>
+          <wp:inline distT="0" distB="0" distL="0" distR="0" wp14:anchorId="54CEE360" wp14:editId="7E399E35">
+            <wp:extent cx="914400" cy="914400"/>
+            <wp:effectExtent l="0" t="0" r="0" b="0"/>
+            <wp:docPr id="17" name="Gráfico 17" descr="Bluetooth"/>
+            <wp:cNvGraphicFramePr>
+              <a:graphicFrameLocks xmlns:a="http://schemas.openxmlformats.org/drawingml/2006/main" noChangeAspect="1"/>
+            </wp:cNvGraphicFramePr>
+            <a:graphic xmlns:a="http://schemas.openxmlformats.org/drawingml/2006/main">
+              <a:graphicData uri="http://schemas.openxmlformats.org/drawingml/2006/picture">
+                <pic:pic xmlns:pic="http://schemas.openxmlformats.org/drawingml/2006/picture">
+                  <pic:nvPicPr>
+                    <pic:cNvPr id="17" name="Bluetooth.svg"/>
+                    <pic:cNvPicPr/>
+                  </pic:nvPicPr>
+                  <pic:blipFill>
+                    <a:blip r:embed="rId43">
+                      <a:extLst>
+                        <a:ext uri="{28A0092B-C50C-407E-A947-70E740481C1C}">
+                          <a14:useLocalDpi xmlns:a14="http://schemas.microsoft.com/office/drawing/2010/main" val="0"/>
+                        </a:ext>
+                        <a:ext uri="{96DAC541-7B7A-43D3-8B79-37D633B846F1}">
+                          <asvg:svgBlip xmlns:asvg="http://schemas.microsoft.com/office/drawing/2016/SVG/main" r:embed="rId44"/>
+                        </a:ext>
+                      </a:extLst>
+                    </a:blip>
+                    <a:stretch>
+                      <a:fillRect/>
+                    </a:stretch>
+                  </pic:blipFill>
+                  <pic:spPr>
+                    <a:xfrm>
+                      <a:off x="0" y="0"/>
+                      <a:ext cx="914400" cy="914400"/>
+                    </a:xfrm>
+                    <a:prstGeom prst="rect">
+                      <a:avLst/>
+                    </a:prstGeom>
+                  </pic:spPr>
+                </pic:pic>
+              </a:graphicData>
+            </a:graphic>
+          </wp:inline>
+        </w:drawing>
+      </w:r>
+      <w:r>
+        <w:rPr>
+          <w:noProof/>
+          <w:lang w:val="es-ES"/>
+        </w:rPr>
+        <w:drawing>
+          <wp:inline distT="0" distB="0" distL="0" distR="0" wp14:anchorId="2EA00F4A" wp14:editId="037757D6">
+            <wp:extent cx="914400" cy="914400"/>
+            <wp:effectExtent l="0" t="0" r="0" b="0"/>
+            <wp:docPr id="18" name="Gráfico 18" descr="Torre de telefonía"/>
+            <wp:cNvGraphicFramePr>
+              <a:graphicFrameLocks xmlns:a="http://schemas.openxmlformats.org/drawingml/2006/main" noChangeAspect="1"/>
+            </wp:cNvGraphicFramePr>
+            <a:graphic xmlns:a="http://schemas.openxmlformats.org/drawingml/2006/main">
+              <a:graphicData uri="http://schemas.openxmlformats.org/drawingml/2006/picture">
+                <pic:pic xmlns:pic="http://schemas.openxmlformats.org/drawingml/2006/picture">
+                  <pic:nvPicPr>
+                    <pic:cNvPr id="18" name="CellTower.svg"/>
+                    <pic:cNvPicPr/>
+                  </pic:nvPicPr>
+                  <pic:blipFill>
+                    <a:blip r:embed="rId45">
+                      <a:extLst>
+                        <a:ext uri="{28A0092B-C50C-407E-A947-70E740481C1C}">
+                          <a14:useLocalDpi xmlns:a14="http://schemas.microsoft.com/office/drawing/2010/main" val="0"/>
+                        </a:ext>
+                        <a:ext uri="{96DAC541-7B7A-43D3-8B79-37D633B846F1}">
+                          <asvg:svgBlip xmlns:asvg="http://schemas.microsoft.com/office/drawing/2016/SVG/main" r:embed="rId46"/>
+                        </a:ext>
+                      </a:extLst>
+                    </a:blip>
+                    <a:stretch>
+                      <a:fillRect/>
+                    </a:stretch>
+                  </pic:blipFill>
+                  <pic:spPr>
+                    <a:xfrm>
+                      <a:off x="0" y="0"/>
+                      <a:ext cx="914400" cy="914400"/>
+                    </a:xfrm>
+                    <a:prstGeom prst="rect">
+                      <a:avLst/>
+                    </a:prstGeom>
+                  </pic:spPr>
+                </pic:pic>
+              </a:graphicData>
+            </a:graphic>
+          </wp:inline>
+        </w:drawing>
+      </w:r>
+      <w:bookmarkStart w:id="16" w:name="_GoBack"/>
+      <w:r>
+        <w:rPr>
+          <w:noProof/>
+          <w:lang w:val="es-ES"/>
+        </w:rPr>
+        <w:drawing>
+          <wp:inline distT="0" distB="0" distL="0" distR="0" wp14:anchorId="636E78AA" wp14:editId="14715488">
+            <wp:extent cx="914400" cy="914400"/>
+            <wp:effectExtent l="0" t="0" r="0" b="0"/>
+            <wp:docPr id="19" name="Gráfico 19" descr="Robot"/>
+            <wp:cNvGraphicFramePr>
+              <a:graphicFrameLocks xmlns:a="http://schemas.openxmlformats.org/drawingml/2006/main" noChangeAspect="1"/>
+            </wp:cNvGraphicFramePr>
+            <a:graphic xmlns:a="http://schemas.openxmlformats.org/drawingml/2006/main">
+              <a:graphicData uri="http://schemas.openxmlformats.org/drawingml/2006/picture">
+                <pic:pic xmlns:pic="http://schemas.openxmlformats.org/drawingml/2006/picture">
+                  <pic:nvPicPr>
+                    <pic:cNvPr id="19" name="Robot.svg"/>
+                    <pic:cNvPicPr/>
+                  </pic:nvPicPr>
+                  <pic:blipFill>
+                    <a:blip r:embed="rId47">
+                      <a:extLst>
+                        <a:ext uri="{28A0092B-C50C-407E-A947-70E740481C1C}">
+                          <a14:useLocalDpi xmlns:a14="http://schemas.microsoft.com/office/drawing/2010/main" val="0"/>
+                        </a:ext>
+                        <a:ext uri="{96DAC541-7B7A-43D3-8B79-37D633B846F1}">
+                          <asvg:svgBlip xmlns:asvg="http://schemas.microsoft.com/office/drawing/2016/SVG/main" r:embed="rId48"/>
+                        </a:ext>
+                      </a:extLst>
+                    </a:blip>
+                    <a:stretch>
+                      <a:fillRect/>
+                    </a:stretch>
+                  </pic:blipFill>
+                  <pic:spPr>
+                    <a:xfrm>
+                      <a:off x="0" y="0"/>
+                      <a:ext cx="914400" cy="914400"/>
+                    </a:xfrm>
+                    <a:prstGeom prst="rect">
+                      <a:avLst/>
+                    </a:prstGeom>
+                  </pic:spPr>
+                </pic:pic>
+              </a:graphicData>
+            </a:graphic>
+          </wp:inline>
+        </w:drawing>
+      </w:r>
+      <w:bookmarkEnd w:id="16"/>
     </w:p>
     <w:sectPr>
-      <w:headerReference w:type="default" r:id="rId13"/>
-      <w:footerReference w:type="default" r:id="rId14"/>
+      <w:headerReference w:type="default" r:id="rId49"/>
+      <w:footerReference w:type="default" r:id="rId50"/>
       <w:pgSz w:w="11906" w:h="16838"/>
       <w:pgMar w:top="1418" w:right="1418" w:bottom="1418" w:left="1418" w:header="708" w:footer="708" w:gutter="0"/>
       <w:cols w:space="708"/>
@@ -9124,6 +10024,37 @@
       <w:lang w:val="es-MX"/>
     </w:rPr>
   </w:style>
+  <w:style w:type="paragraph" w:styleId="Textodeglobo">
+    <w:name w:val="Balloon Text"/>
+    <w:basedOn w:val="Normal"/>
+    <w:link w:val="TextodegloboCar"/>
+    <w:uiPriority w:val="99"/>
+    <w:semiHidden/>
+    <w:unhideWhenUsed/>
+    <w:rsid w:val="005D0BA1"/>
+    <w:pPr>
+      <w:spacing w:after="0" w:line="240" w:lineRule="auto"/>
+    </w:pPr>
+    <w:rPr>
+      <w:rFonts w:ascii="Segoe UI" w:hAnsi="Segoe UI" w:cs="Segoe UI"/>
+      <w:sz w:val="18"/>
+      <w:szCs w:val="18"/>
+    </w:rPr>
+  </w:style>
+  <w:style w:type="character" w:customStyle="1" w:styleId="TextodegloboCar">
+    <w:name w:val="Texto de globo Car"/>
+    <w:basedOn w:val="Fuentedeprrafopredeter"/>
+    <w:link w:val="Textodeglobo"/>
+    <w:uiPriority w:val="99"/>
+    <w:semiHidden/>
+    <w:rsid w:val="005D0BA1"/>
+    <w:rPr>
+      <w:rFonts w:ascii="Segoe UI" w:hAnsi="Segoe UI" w:cs="Segoe UI"/>
+      <w:sz w:val="18"/>
+      <w:szCs w:val="18"/>
+      <w:lang w:val="es-MX"/>
+    </w:rPr>
+  </w:style>
 </w:styles>
 </file>
 
@@ -9427,7 +10358,7 @@
 </file>
 
 <file path=customXml/itemProps1.xml><?xml version="1.0" encoding="utf-8"?>
-<ds:datastoreItem xmlns:ds="http://schemas.openxmlformats.org/officeDocument/2006/customXml" ds:itemID="{5C7804F4-3E70-4D5D-9D0B-A1C9B0491C3E}">
+<ds:datastoreItem xmlns:ds="http://schemas.openxmlformats.org/officeDocument/2006/customXml" ds:itemID="{A2E9E2BA-CD04-48F3-A777-EC84E49F5EAA}">
   <ds:schemaRefs>
     <ds:schemaRef ds:uri="http://schemas.openxmlformats.org/officeDocument/2006/bibliography"/>
   </ds:schemaRefs>

</xml_diff>

<commit_message>
Borrado de íconos del final del doc
</commit_message>
<xml_diff>
--- a/Documentacion/2.  Proyecto modular - Documentacion.docx
+++ b/Documentacion/2.  Proyecto modular - Documentacion.docx
@@ -6865,60 +6865,10 @@
       </w:pPr>
       <w:bookmarkStart w:id="16" w:name="_GoBack"/>
       <w:bookmarkEnd w:id="16"/>
-      <w:r>
-        <w:rPr>
-          <w:noProof/>
-          <w:lang w:val="es-ES"/>
-        </w:rPr>
-        <w:drawing>
-          <wp:inline distT="0" distB="0" distL="0" distR="0" wp14:anchorId="636E78AA" wp14:editId="14715488">
-            <wp:extent cx="914400" cy="914400"/>
-            <wp:effectExtent l="0" t="0" r="0" b="0"/>
-            <wp:docPr id="19" name="Gráfico 19" descr="Robot"/>
-            <wp:cNvGraphicFramePr>
-              <a:graphicFrameLocks xmlns:a="http://schemas.openxmlformats.org/drawingml/2006/main" noChangeAspect="1"/>
-            </wp:cNvGraphicFramePr>
-            <a:graphic xmlns:a="http://schemas.openxmlformats.org/drawingml/2006/main">
-              <a:graphicData uri="http://schemas.openxmlformats.org/drawingml/2006/picture">
-                <pic:pic xmlns:pic="http://schemas.openxmlformats.org/drawingml/2006/picture">
-                  <pic:nvPicPr>
-                    <pic:cNvPr id="19" name="Robot.svg"/>
-                    <pic:cNvPicPr/>
-                  </pic:nvPicPr>
-                  <pic:blipFill>
-                    <a:blip r:embed="rId13">
-                      <a:extLst>
-                        <a:ext uri="{28A0092B-C50C-407E-A947-70E740481C1C}">
-                          <a14:useLocalDpi xmlns:a14="http://schemas.microsoft.com/office/drawing/2010/main" val="0"/>
-                        </a:ext>
-                        <a:ext uri="{96DAC541-7B7A-43D3-8B79-37D633B846F1}">
-                          <asvg:svgBlip xmlns:asvg="http://schemas.microsoft.com/office/drawing/2016/SVG/main" r:embed="rId14"/>
-                        </a:ext>
-                      </a:extLst>
-                    </a:blip>
-                    <a:stretch>
-                      <a:fillRect/>
-                    </a:stretch>
-                  </pic:blipFill>
-                  <pic:spPr>
-                    <a:xfrm>
-                      <a:off x="0" y="0"/>
-                      <a:ext cx="914400" cy="914400"/>
-                    </a:xfrm>
-                    <a:prstGeom prst="rect">
-                      <a:avLst/>
-                    </a:prstGeom>
-                  </pic:spPr>
-                </pic:pic>
-              </a:graphicData>
-            </a:graphic>
-          </wp:inline>
-        </w:drawing>
-      </w:r>
     </w:p>
     <w:sectPr>
-      <w:headerReference w:type="default" r:id="rId15"/>
-      <w:footerReference w:type="default" r:id="rId16"/>
+      <w:headerReference w:type="default" r:id="rId13"/>
+      <w:footerReference w:type="default" r:id="rId14"/>
       <w:pgSz w:w="11906" w:h="16838"/>
       <w:pgMar w:top="1418" w:right="1418" w:bottom="1418" w:left="1418" w:header="708" w:footer="708" w:gutter="0"/>
       <w:cols w:space="708"/>
@@ -9508,7 +9458,7 @@
 </file>
 
 <file path=customXml/itemProps1.xml><?xml version="1.0" encoding="utf-8"?>
-<ds:datastoreItem xmlns:ds="http://schemas.openxmlformats.org/officeDocument/2006/customXml" ds:itemID="{854278B8-F037-4AAC-B0A3-D575C1886A56}">
+<ds:datastoreItem xmlns:ds="http://schemas.openxmlformats.org/officeDocument/2006/customXml" ds:itemID="{94BCA9DB-123C-494C-8197-1608AFE3A622}">
   <ds:schemaRefs>
     <ds:schemaRef ds:uri="http://schemas.openxmlformats.org/officeDocument/2006/bibliography"/>
   </ds:schemaRefs>

</xml_diff>

<commit_message>
Edición de la última página del doc
</commit_message>
<xml_diff>
--- a/Documentacion/2.  Proyecto modular - Documentacion.docx
+++ b/Documentacion/2.  Proyecto modular - Documentacion.docx
@@ -6856,19 +6856,119 @@
           <w:lang w:val="es-ES"/>
         </w:rPr>
       </w:pPr>
-    </w:p>
-    <w:p>
-      <w:pPr>
-        <w:rPr>
-          <w:lang w:val="es-ES"/>
-        </w:rPr>
-      </w:pPr>
+      <w:r>
+        <w:rPr>
+          <w:noProof/>
+          <w:lang w:val="es-ES"/>
+        </w:rPr>
+        <w:drawing>
+          <wp:inline distT="0" distB="0" distL="0" distR="0" wp14:anchorId="74AF8A89" wp14:editId="591CA127">
+            <wp:extent cx="914400" cy="914400"/>
+            <wp:effectExtent l="0" t="0" r="0" b="0"/>
+            <wp:docPr id="2" name="Gráfico 2" descr="Robot"/>
+            <wp:cNvGraphicFramePr>
+              <a:graphicFrameLocks xmlns:a="http://schemas.openxmlformats.org/drawingml/2006/main" noChangeAspect="1"/>
+            </wp:cNvGraphicFramePr>
+            <a:graphic xmlns:a="http://schemas.openxmlformats.org/drawingml/2006/main">
+              <a:graphicData uri="http://schemas.openxmlformats.org/drawingml/2006/picture">
+                <pic:pic xmlns:pic="http://schemas.openxmlformats.org/drawingml/2006/picture">
+                  <pic:nvPicPr>
+                    <pic:cNvPr id="2" name="Robot.svg"/>
+                    <pic:cNvPicPr/>
+                  </pic:nvPicPr>
+                  <pic:blipFill>
+                    <a:blip r:embed="rId13">
+                      <a:extLst>
+                        <a:ext uri="{28A0092B-C50C-407E-A947-70E740481C1C}">
+                          <a14:useLocalDpi xmlns:a14="http://schemas.microsoft.com/office/drawing/2010/main" val="0"/>
+                        </a:ext>
+                        <a:ext uri="{96DAC541-7B7A-43D3-8B79-37D633B846F1}">
+                          <asvg:svgBlip xmlns:asvg="http://schemas.microsoft.com/office/drawing/2016/SVG/main" r:embed="rId14"/>
+                        </a:ext>
+                      </a:extLst>
+                    </a:blip>
+                    <a:stretch>
+                      <a:fillRect/>
+                    </a:stretch>
+                  </pic:blipFill>
+                  <pic:spPr>
+                    <a:xfrm>
+                      <a:off x="0" y="0"/>
+                      <a:ext cx="914400" cy="914400"/>
+                    </a:xfrm>
+                    <a:prstGeom prst="rect">
+                      <a:avLst/>
+                    </a:prstGeom>
+                  </pic:spPr>
+                </pic:pic>
+              </a:graphicData>
+            </a:graphic>
+          </wp:inline>
+        </w:drawing>
+      </w:r>
+      <w:r>
+        <w:rPr>
+          <w:noProof/>
+          <w:lang w:val="es-ES"/>
+        </w:rPr>
+        <w:drawing>
+          <wp:inline distT="0" distB="0" distL="0" distR="0" wp14:anchorId="135B0A1D" wp14:editId="3A5F4A95">
+            <wp:extent cx="914400" cy="914400"/>
+            <wp:effectExtent l="0" t="0" r="0" b="0"/>
+            <wp:docPr id="3" name="Gráfico 3" descr="Enrutador inalámbrico"/>
+            <wp:cNvGraphicFramePr>
+              <a:graphicFrameLocks xmlns:a="http://schemas.openxmlformats.org/drawingml/2006/main" noChangeAspect="1"/>
+            </wp:cNvGraphicFramePr>
+            <a:graphic xmlns:a="http://schemas.openxmlformats.org/drawingml/2006/main">
+              <a:graphicData uri="http://schemas.openxmlformats.org/drawingml/2006/picture">
+                <pic:pic xmlns:pic="http://schemas.openxmlformats.org/drawingml/2006/picture">
+                  <pic:nvPicPr>
+                    <pic:cNvPr id="3" name="WirelessRouter.svg"/>
+                    <pic:cNvPicPr/>
+                  </pic:nvPicPr>
+                  <pic:blipFill>
+                    <a:blip r:embed="rId15">
+                      <a:extLst>
+                        <a:ext uri="{28A0092B-C50C-407E-A947-70E740481C1C}">
+                          <a14:useLocalDpi xmlns:a14="http://schemas.microsoft.com/office/drawing/2010/main" val="0"/>
+                        </a:ext>
+                        <a:ext uri="{96DAC541-7B7A-43D3-8B79-37D633B846F1}">
+                          <asvg:svgBlip xmlns:asvg="http://schemas.microsoft.com/office/drawing/2016/SVG/main" r:embed="rId16"/>
+                        </a:ext>
+                      </a:extLst>
+                    </a:blip>
+                    <a:stretch>
+                      <a:fillRect/>
+                    </a:stretch>
+                  </pic:blipFill>
+                  <pic:spPr>
+                    <a:xfrm>
+                      <a:off x="0" y="0"/>
+                      <a:ext cx="914400" cy="914400"/>
+                    </a:xfrm>
+                    <a:prstGeom prst="rect">
+                      <a:avLst/>
+                    </a:prstGeom>
+                  </pic:spPr>
+                </pic:pic>
+              </a:graphicData>
+            </a:graphic>
+          </wp:inline>
+        </w:drawing>
+      </w:r>
       <w:bookmarkStart w:id="16" w:name="_GoBack"/>
       <w:bookmarkEnd w:id="16"/>
     </w:p>
+    <w:p>
+      <w:pPr>
+        <w:rPr>
+          <w:lang w:val="es-ES"/>
+        </w:rPr>
+      </w:pPr>
+    </w:p>
     <w:sectPr>
-      <w:headerReference w:type="default" r:id="rId13"/>
-      <w:footerReference w:type="default" r:id="rId14"/>
+      <w:headerReference w:type="default" r:id="rId17"/>
+      <w:footerReference w:type="default" r:id="rId18"/>
       <w:pgSz w:w="11906" w:h="16838"/>
       <w:pgMar w:top="1418" w:right="1418" w:bottom="1418" w:left="1418" w:header="708" w:footer="708" w:gutter="0"/>
       <w:cols w:space="708"/>
@@ -9458,7 +9558,7 @@
 </file>
 
 <file path=customXml/itemProps1.xml><?xml version="1.0" encoding="utf-8"?>
-<ds:datastoreItem xmlns:ds="http://schemas.openxmlformats.org/officeDocument/2006/customXml" ds:itemID="{94BCA9DB-123C-494C-8197-1608AFE3A622}">
+<ds:datastoreItem xmlns:ds="http://schemas.openxmlformats.org/officeDocument/2006/customXml" ds:itemID="{C9A54579-7CE4-45DD-894D-1474A8A2C102}">
   <ds:schemaRefs>
     <ds:schemaRef ds:uri="http://schemas.openxmlformats.org/officeDocument/2006/bibliography"/>
   </ds:schemaRefs>

</xml_diff>

<commit_message>
borrado de íconos al final
</commit_message>
<xml_diff>
--- a/Documentacion/2.  Proyecto modular - Documentacion.docx
+++ b/Documentacion/2.  Proyecto modular - Documentacion.docx
@@ -6856,106 +6856,6 @@
           <w:lang w:val="es-ES"/>
         </w:rPr>
       </w:pPr>
-      <w:r>
-        <w:rPr>
-          <w:noProof/>
-          <w:lang w:val="es-ES"/>
-        </w:rPr>
-        <w:drawing>
-          <wp:inline distT="0" distB="0" distL="0" distR="0" wp14:anchorId="74AF8A89" wp14:editId="591CA127">
-            <wp:extent cx="914400" cy="914400"/>
-            <wp:effectExtent l="0" t="0" r="0" b="0"/>
-            <wp:docPr id="2" name="Gráfico 2" descr="Robot"/>
-            <wp:cNvGraphicFramePr>
-              <a:graphicFrameLocks xmlns:a="http://schemas.openxmlformats.org/drawingml/2006/main" noChangeAspect="1"/>
-            </wp:cNvGraphicFramePr>
-            <a:graphic xmlns:a="http://schemas.openxmlformats.org/drawingml/2006/main">
-              <a:graphicData uri="http://schemas.openxmlformats.org/drawingml/2006/picture">
-                <pic:pic xmlns:pic="http://schemas.openxmlformats.org/drawingml/2006/picture">
-                  <pic:nvPicPr>
-                    <pic:cNvPr id="2" name="Robot.svg"/>
-                    <pic:cNvPicPr/>
-                  </pic:nvPicPr>
-                  <pic:blipFill>
-                    <a:blip r:embed="rId13">
-                      <a:extLst>
-                        <a:ext uri="{28A0092B-C50C-407E-A947-70E740481C1C}">
-                          <a14:useLocalDpi xmlns:a14="http://schemas.microsoft.com/office/drawing/2010/main" val="0"/>
-                        </a:ext>
-                        <a:ext uri="{96DAC541-7B7A-43D3-8B79-37D633B846F1}">
-                          <asvg:svgBlip xmlns:asvg="http://schemas.microsoft.com/office/drawing/2016/SVG/main" r:embed="rId14"/>
-                        </a:ext>
-                      </a:extLst>
-                    </a:blip>
-                    <a:stretch>
-                      <a:fillRect/>
-                    </a:stretch>
-                  </pic:blipFill>
-                  <pic:spPr>
-                    <a:xfrm>
-                      <a:off x="0" y="0"/>
-                      <a:ext cx="914400" cy="914400"/>
-                    </a:xfrm>
-                    <a:prstGeom prst="rect">
-                      <a:avLst/>
-                    </a:prstGeom>
-                  </pic:spPr>
-                </pic:pic>
-              </a:graphicData>
-            </a:graphic>
-          </wp:inline>
-        </w:drawing>
-      </w:r>
-      <w:r>
-        <w:rPr>
-          <w:noProof/>
-          <w:lang w:val="es-ES"/>
-        </w:rPr>
-        <w:drawing>
-          <wp:inline distT="0" distB="0" distL="0" distR="0" wp14:anchorId="135B0A1D" wp14:editId="3A5F4A95">
-            <wp:extent cx="914400" cy="914400"/>
-            <wp:effectExtent l="0" t="0" r="0" b="0"/>
-            <wp:docPr id="3" name="Gráfico 3" descr="Enrutador inalámbrico"/>
-            <wp:cNvGraphicFramePr>
-              <a:graphicFrameLocks xmlns:a="http://schemas.openxmlformats.org/drawingml/2006/main" noChangeAspect="1"/>
-            </wp:cNvGraphicFramePr>
-            <a:graphic xmlns:a="http://schemas.openxmlformats.org/drawingml/2006/main">
-              <a:graphicData uri="http://schemas.openxmlformats.org/drawingml/2006/picture">
-                <pic:pic xmlns:pic="http://schemas.openxmlformats.org/drawingml/2006/picture">
-                  <pic:nvPicPr>
-                    <pic:cNvPr id="3" name="WirelessRouter.svg"/>
-                    <pic:cNvPicPr/>
-                  </pic:nvPicPr>
-                  <pic:blipFill>
-                    <a:blip r:embed="rId15">
-                      <a:extLst>
-                        <a:ext uri="{28A0092B-C50C-407E-A947-70E740481C1C}">
-                          <a14:useLocalDpi xmlns:a14="http://schemas.microsoft.com/office/drawing/2010/main" val="0"/>
-                        </a:ext>
-                        <a:ext uri="{96DAC541-7B7A-43D3-8B79-37D633B846F1}">
-                          <asvg:svgBlip xmlns:asvg="http://schemas.microsoft.com/office/drawing/2016/SVG/main" r:embed="rId16"/>
-                        </a:ext>
-                      </a:extLst>
-                    </a:blip>
-                    <a:stretch>
-                      <a:fillRect/>
-                    </a:stretch>
-                  </pic:blipFill>
-                  <pic:spPr>
-                    <a:xfrm>
-                      <a:off x="0" y="0"/>
-                      <a:ext cx="914400" cy="914400"/>
-                    </a:xfrm>
-                    <a:prstGeom prst="rect">
-                      <a:avLst/>
-                    </a:prstGeom>
-                  </pic:spPr>
-                </pic:pic>
-              </a:graphicData>
-            </a:graphic>
-          </wp:inline>
-        </w:drawing>
-      </w:r>
       <w:bookmarkStart w:id="16" w:name="_GoBack"/>
       <w:bookmarkEnd w:id="16"/>
     </w:p>
@@ -6967,8 +6867,8 @@
       </w:pPr>
     </w:p>
     <w:sectPr>
-      <w:headerReference w:type="default" r:id="rId17"/>
-      <w:footerReference w:type="default" r:id="rId18"/>
+      <w:headerReference w:type="default" r:id="rId13"/>
+      <w:footerReference w:type="default" r:id="rId14"/>
       <w:pgSz w:w="11906" w:h="16838"/>
       <w:pgMar w:top="1418" w:right="1418" w:bottom="1418" w:left="1418" w:header="708" w:footer="708" w:gutter="0"/>
       <w:cols w:space="708"/>
@@ -9558,7 +9458,7 @@
 </file>
 
 <file path=customXml/itemProps1.xml><?xml version="1.0" encoding="utf-8"?>
-<ds:datastoreItem xmlns:ds="http://schemas.openxmlformats.org/officeDocument/2006/customXml" ds:itemID="{C9A54579-7CE4-45DD-894D-1474A8A2C102}">
+<ds:datastoreItem xmlns:ds="http://schemas.openxmlformats.org/officeDocument/2006/customXml" ds:itemID="{1EE5DBC9-64B1-489B-8E00-1DC9A50C7DF7}">
   <ds:schemaRefs>
     <ds:schemaRef ds:uri="http://schemas.openxmlformats.org/officeDocument/2006/bibliography"/>
   </ds:schemaRefs>

</xml_diff>

<commit_message>
Modificación en sección de Emprendurismo
</commit_message>
<xml_diff>
--- a/Documentacion/2.  Proyecto modular - Documentacion.docx
+++ b/Documentacion/2.  Proyecto modular - Documentacion.docx
@@ -4552,12 +4552,20 @@
           <w:lang w:val="es-ES"/>
         </w:rPr>
       </w:pPr>
+      <w:proofErr w:type="spellStart"/>
       <w:r>
         <w:rPr>
           <w:lang w:val="es-ES"/>
         </w:rPr>
         <w:lastRenderedPageBreak/>
-        <w:t xml:space="preserve">Emprendurismo </w:t>
+        <w:t>Emprendurismo</w:t>
+      </w:r>
+      <w:proofErr w:type="spellEnd"/>
+      <w:r>
+        <w:rPr>
+          <w:lang w:val="es-ES"/>
+        </w:rPr>
+        <w:t xml:space="preserve"> </w:t>
       </w:r>
     </w:p>
     <w:p>
@@ -4576,19 +4584,7 @@
         <w:rPr>
           <w:lang w:val="es-ES"/>
         </w:rPr>
-        <w:t>¿</w:t>
-      </w:r>
-      <w:r>
-        <w:rPr>
-          <w:lang w:val="es-ES"/>
-        </w:rPr>
-        <w:t>Cómo</w:t>
-      </w:r>
-      <w:r>
-        <w:rPr>
-          <w:lang w:val="es-ES"/>
-        </w:rPr>
-        <w:t xml:space="preserve"> alentar o motivar para adquirir este producto?</w:t>
+        <w:t>¿Qué organismos gubernamentales o de fondo privado puedo recurrir para solicitar el apoyo y me otorguen un financiamiento?</w:t>
       </w:r>
     </w:p>
     <w:p>
@@ -4607,16 +4603,41 @@
         <w:rPr>
           <w:lang w:val="es-ES"/>
         </w:rPr>
-        <w:t>¿Qué organismos gubernamentales o de fondo privado puedo recurrir para solicitar el apoyo y me otorguen un financiamiento?</w:t>
-      </w:r>
-    </w:p>
-    <w:p>
-      <w:pPr>
-        <w:pStyle w:val="Prrafodelista"/>
-        <w:numPr>
-          <w:ilvl w:val="0"/>
-          <w:numId w:val="3"/>
-        </w:numPr>
+        <w:t xml:space="preserve">¿Cuáles </w:t>
+      </w:r>
+      <w:r>
+        <w:rPr>
+          <w:lang w:val="es-ES"/>
+        </w:rPr>
+        <w:t xml:space="preserve">son </w:t>
+      </w:r>
+      <w:r>
+        <w:rPr>
+          <w:lang w:val="es-ES"/>
+        </w:rPr>
+        <w:t>los documentos</w:t>
+      </w:r>
+      <w:r>
+        <w:rPr>
+          <w:lang w:val="es-ES"/>
+        </w:rPr>
+        <w:t xml:space="preserve"> que necesito para cada uno de</w:t>
+      </w:r>
+      <w:r>
+        <w:rPr>
+          <w:lang w:val="es-ES"/>
+        </w:rPr>
+        <w:t xml:space="preserve"> estos organismos</w:t>
+      </w:r>
+      <w:r>
+        <w:rPr>
+          <w:lang w:val="es-ES"/>
+        </w:rPr>
+        <w:t>?</w:t>
+      </w:r>
+    </w:p>
+    <w:p>
+      <w:pPr>
         <w:jc w:val="both"/>
         <w:rPr>
           <w:lang w:val="es-ES"/>
@@ -4624,112 +4645,587 @@
       </w:pPr>
       <w:r>
         <w:rPr>
-          <w:lang w:val="es-ES"/>
-        </w:rPr>
-        <w:t xml:space="preserve">¿Cuáles </w:t>
-      </w:r>
-      <w:r>
-        <w:rPr>
-          <w:lang w:val="es-ES"/>
-        </w:rPr>
-        <w:t xml:space="preserve">son </w:t>
-      </w:r>
-      <w:r>
-        <w:rPr>
-          <w:lang w:val="es-ES"/>
-        </w:rPr>
-        <w:t>los documentos</w:t>
-      </w:r>
-      <w:r>
-        <w:rPr>
-          <w:lang w:val="es-ES"/>
-        </w:rPr>
-        <w:t xml:space="preserve"> que necesito para cada uno de</w:t>
-      </w:r>
-      <w:r>
-        <w:rPr>
-          <w:lang w:val="es-ES"/>
-        </w:rPr>
-        <w:t xml:space="preserve"> estos organismos</w:t>
-      </w:r>
-      <w:r>
-        <w:rPr>
-          <w:lang w:val="es-ES"/>
-        </w:rPr>
-        <w:t>?</w:t>
-      </w:r>
-    </w:p>
-    <w:p>
-      <w:pPr>
+          <w:b/>
+          <w:lang w:val="es-ES"/>
+        </w:rPr>
+        <w:t>Reducción Inteligente de Combustible</w:t>
+      </w:r>
+      <w:r>
+        <w:rPr>
+          <w:lang w:val="es-ES"/>
+        </w:rPr>
+        <w:t xml:space="preserve"> es un software que se presta p</w:t>
+      </w:r>
+      <w:r>
+        <w:rPr>
+          <w:lang w:val="es-ES"/>
+        </w:rPr>
+        <w:t>ara la adquisición del usuario final el cual p</w:t>
+      </w:r>
+      <w:r>
+        <w:rPr>
+          <w:lang w:val="es-ES"/>
+        </w:rPr>
+        <w:t xml:space="preserve">ermite facilitar </w:t>
+      </w:r>
+      <w:r>
+        <w:rPr>
+          <w:lang w:val="es-ES"/>
+        </w:rPr>
+        <w:t>la movilidad dentro de las arterias de la Zona Metropolitana, promoviendo una mejor</w:t>
+      </w:r>
+      <w:r>
+        <w:rPr>
+          <w:lang w:val="es-ES"/>
+        </w:rPr>
+        <w:t>a en la</w:t>
+      </w:r>
+      <w:r>
+        <w:rPr>
+          <w:lang w:val="es-ES"/>
+        </w:rPr>
+        <w:t xml:space="preserve"> cultura </w:t>
+      </w:r>
+      <w:r>
+        <w:rPr>
+          <w:lang w:val="es-ES"/>
+        </w:rPr>
+        <w:t>de</w:t>
+      </w:r>
+      <w:r>
+        <w:rPr>
+          <w:lang w:val="es-ES"/>
+        </w:rPr>
+        <w:t xml:space="preserve"> la conducción y </w:t>
+      </w:r>
+      <w:r>
+        <w:rPr>
+          <w:lang w:val="es-ES"/>
+        </w:rPr>
+        <w:t xml:space="preserve">el </w:t>
+      </w:r>
+      <w:r>
+        <w:rPr>
+          <w:lang w:val="es-ES"/>
+        </w:rPr>
+        <w:t>consumo de combustibles</w:t>
+      </w:r>
+      <w:r>
+        <w:rPr>
+          <w:lang w:val="es-ES"/>
+        </w:rPr>
+        <w:t xml:space="preserve">. </w:t>
+      </w:r>
+      <w:r>
+        <w:rPr>
+          <w:lang w:val="es-ES"/>
+        </w:rPr>
+        <w:t>Por esta razón</w:t>
+      </w:r>
+      <w:r>
+        <w:rPr>
+          <w:lang w:val="es-ES"/>
+        </w:rPr>
+        <w:t xml:space="preserve"> no podríamos comercializarlo rápid</w:t>
+      </w:r>
+      <w:r>
+        <w:rPr>
+          <w:lang w:val="es-ES"/>
+        </w:rPr>
+        <w:t xml:space="preserve">amente, lo ideal es </w:t>
+      </w:r>
+      <w:r>
+        <w:rPr>
+          <w:lang w:val="es-ES"/>
+        </w:rPr>
+        <w:t>buscar</w:t>
+      </w:r>
+      <w:r>
+        <w:rPr>
+          <w:lang w:val="es-ES"/>
+        </w:rPr>
+        <w:t xml:space="preserve"> un apoyo gubernamental que nos permita continuar con la implementación </w:t>
+      </w:r>
+      <w:r>
+        <w:rPr>
+          <w:lang w:val="es-ES"/>
+        </w:rPr>
+        <w:t xml:space="preserve">del sistema </w:t>
+      </w:r>
+      <w:r>
+        <w:rPr>
+          <w:lang w:val="es-ES"/>
+        </w:rPr>
+        <w:t xml:space="preserve">y </w:t>
+      </w:r>
+      <w:r>
+        <w:rPr>
+          <w:lang w:val="es-ES"/>
+        </w:rPr>
+        <w:t xml:space="preserve">su </w:t>
+      </w:r>
+      <w:r>
+        <w:rPr>
+          <w:lang w:val="es-ES"/>
+        </w:rPr>
+        <w:t>mejora continua del producto mediante incentivos económicos</w:t>
+      </w:r>
+      <w:r>
+        <w:rPr>
+          <w:lang w:val="es-ES"/>
+        </w:rPr>
+        <w:t>.</w:t>
+      </w:r>
+    </w:p>
+    <w:p>
+      <w:pPr>
+        <w:pStyle w:val="Ttulo1"/>
         <w:jc w:val="both"/>
         <w:rPr>
-          <w:lang w:val="es-ES"/>
-        </w:rPr>
-      </w:pPr>
-      <w:r>
-        <w:rPr>
           <w:b/>
-          <w:lang w:val="es-ES"/>
-        </w:rPr>
-        <w:t>Reducción Inteligente de Combustible</w:t>
-      </w:r>
-      <w:r>
-        <w:rPr>
-          <w:lang w:val="es-ES"/>
-        </w:rPr>
-        <w:t xml:space="preserve"> es un software que se presta p</w:t>
-      </w:r>
-      <w:r>
-        <w:rPr>
-          <w:lang w:val="es-ES"/>
-        </w:rPr>
-        <w:t>ara la adquisición del usuario final el cual p</w:t>
-      </w:r>
-      <w:r>
-        <w:rPr>
-          <w:lang w:val="es-ES"/>
-        </w:rPr>
-        <w:t xml:space="preserve">ermite facilitar </w:t>
-      </w:r>
-      <w:r>
-        <w:rPr>
-          <w:lang w:val="es-ES"/>
-        </w:rPr>
-        <w:t>la movilidad dentro de las arterias de la Zona Metropolitana, promoviendo una mejor cultura en la conducción y consumo de combustibles</w:t>
-      </w:r>
-      <w:r>
-        <w:rPr>
-          <w:lang w:val="es-ES"/>
-        </w:rPr>
-        <w:t xml:space="preserve">. Es por esto </w:t>
-      </w:r>
-      <w:r>
-        <w:rPr>
-          <w:lang w:val="es-ES"/>
-        </w:rPr>
-        <w:t xml:space="preserve">por lo </w:t>
-      </w:r>
-      <w:r>
-        <w:rPr>
-          <w:lang w:val="es-ES"/>
-        </w:rPr>
-        <w:t>que no podríamos comercializarlo rápid</w:t>
-      </w:r>
-      <w:r>
-        <w:rPr>
-          <w:lang w:val="es-ES"/>
-        </w:rPr>
-        <w:t>amente, lo ideal es que se busque</w:t>
-      </w:r>
-      <w:r>
-        <w:rPr>
-          <w:lang w:val="es-ES"/>
-        </w:rPr>
-        <w:t xml:space="preserve"> un apoyo gubernamental que nos permita continuar con la implementación y mejora continua del producto mediante incentivos económicos.</w:t>
-      </w:r>
-    </w:p>
-    <w:p>
-      <w:pPr>
+          <w:sz w:val="22"/>
+          <w:lang w:val="es-ES"/>
+        </w:rPr>
+      </w:pPr>
+      <w:r>
+        <w:rPr>
+          <w:b/>
+          <w:sz w:val="22"/>
+          <w:lang w:val="es-ES"/>
+        </w:rPr>
+        <w:t xml:space="preserve">Apoyo </w:t>
+      </w:r>
+      <w:r>
+        <w:rPr>
+          <w:b/>
+          <w:sz w:val="22"/>
+          <w:lang w:val="es-ES"/>
+        </w:rPr>
+        <w:t>gubernamental</w:t>
+      </w:r>
+    </w:p>
+    <w:p>
+      <w:pPr>
+        <w:rPr>
+          <w:lang w:val="es-ES"/>
+        </w:rPr>
+      </w:pPr>
+    </w:p>
+    <w:p>
+      <w:pPr>
+        <w:jc w:val="both"/>
+        <w:rPr>
+          <w:lang w:val="es-ES"/>
+        </w:rPr>
+      </w:pPr>
+      <w:r>
+        <w:rPr>
+          <w:b/>
+          <w:lang w:val="es-ES"/>
+        </w:rPr>
+        <w:t>CONACYT (Consejo Nacional de Ciencia y Tecnología)</w:t>
+      </w:r>
+    </w:p>
+    <w:p>
+      <w:pPr>
+        <w:jc w:val="both"/>
+        <w:rPr>
+          <w:lang w:val="es-ES"/>
+        </w:rPr>
+      </w:pPr>
+      <w:r>
+        <w:rPr>
+          <w:lang w:val="es-ES"/>
+        </w:rPr>
+        <w:t>Av. Insurgentes Sur 1582, Col. Crédito Constructor</w:t>
+      </w:r>
+      <w:r>
+        <w:rPr>
+          <w:lang w:val="es-ES"/>
+        </w:rPr>
+        <w:t>,</w:t>
+      </w:r>
+      <w:r>
+        <w:rPr>
+          <w:lang w:val="es-ES"/>
+        </w:rPr>
+        <w:t xml:space="preserve"> Alcaldía Benito Juárez, C.P. 03940, Ciudad de México</w:t>
+      </w:r>
+      <w:r>
+        <w:rPr>
+          <w:lang w:val="es-ES"/>
+        </w:rPr>
+        <w:t>,</w:t>
+      </w:r>
+      <w:r>
+        <w:rPr>
+          <w:lang w:val="es-ES"/>
+        </w:rPr>
+        <w:t xml:space="preserve"> Tel: (55) 5322-7700</w:t>
+      </w:r>
+    </w:p>
+    <w:p>
+      <w:pPr>
+        <w:jc w:val="both"/>
+        <w:rPr>
+          <w:lang w:val="es-ES"/>
+        </w:rPr>
+      </w:pPr>
+      <w:r>
+        <w:rPr>
+          <w:b/>
+          <w:lang w:val="es-ES"/>
+        </w:rPr>
+        <w:t>INADEM (Instituto Nacional del Emprendedor)</w:t>
+      </w:r>
+      <w:bookmarkStart w:id="0" w:name="_GoBack"/>
+      <w:bookmarkEnd w:id="0"/>
+    </w:p>
+    <w:p>
+      <w:pPr>
+        <w:jc w:val="both"/>
+        <w:rPr>
+          <w:lang w:val="es-ES"/>
+        </w:rPr>
+      </w:pPr>
+      <w:r>
+        <w:rPr>
+          <w:lang w:val="es-ES"/>
+        </w:rPr>
+        <w:t>R</w:t>
+      </w:r>
+      <w:r>
+        <w:rPr>
+          <w:lang w:val="es-ES"/>
+        </w:rPr>
+        <w:t>egistrar</w:t>
+      </w:r>
+      <w:r>
+        <w:rPr>
+          <w:lang w:val="es-ES"/>
+        </w:rPr>
+        <w:t>se</w:t>
+      </w:r>
+      <w:r>
+        <w:rPr>
+          <w:lang w:val="es-ES"/>
+        </w:rPr>
+        <w:t xml:space="preserve"> desde la página </w:t>
+      </w:r>
+      <w:hyperlink r:id="rId9" w:history="1">
+        <w:r>
+          <w:rPr>
+            <w:rStyle w:val="Hipervnculo"/>
+            <w:lang w:val="es-ES"/>
+          </w:rPr>
+          <w:t>www.inadem.gob.mx</w:t>
+        </w:r>
+      </w:hyperlink>
+      <w:r>
+        <w:rPr>
+          <w:lang w:val="es-ES"/>
+        </w:rPr>
+        <w:t xml:space="preserve"> </w:t>
+      </w:r>
+      <w:r>
+        <w:rPr>
+          <w:lang w:val="es-ES"/>
+        </w:rPr>
+        <w:t>, así como llamando al 01 800 4 INADEM [462336], o acudiendo a cualquiera de los Puntos de la Red de Apoyo al Emprendedor que se encuentran en estados de la República.</w:t>
+      </w:r>
+    </w:p>
+    <w:p>
+      <w:pPr>
+        <w:jc w:val="both"/>
+        <w:rPr>
+          <w:lang w:val="es-ES"/>
+        </w:rPr>
+      </w:pPr>
+      <w:r>
+        <w:rPr>
+          <w:lang w:val="es-ES"/>
+        </w:rPr>
+        <w:t>Se puede</w:t>
+      </w:r>
+      <w:r>
+        <w:rPr>
+          <w:lang w:val="es-ES"/>
+        </w:rPr>
+        <w:t xml:space="preserve"> entrar al siguiente enlace y seleccionar el estado en el que resides, encontrarán una lista de Puntos cercanos a tu localidad</w:t>
+      </w:r>
+      <w:r>
+        <w:rPr>
+          <w:lang w:val="es-ES"/>
+        </w:rPr>
+        <w:t xml:space="preserve">: </w:t>
+      </w:r>
+      <w:hyperlink r:id="rId10" w:history="1">
+        <w:r>
+          <w:rPr>
+            <w:rStyle w:val="Hipervnculo"/>
+            <w:lang w:val="es-ES"/>
+          </w:rPr>
+          <w:t>https://www.inadem.gob.mx/puntos-de-la-red-buscador/</w:t>
+        </w:r>
+      </w:hyperlink>
+      <w:r>
+        <w:rPr>
+          <w:lang w:val="es-ES"/>
+        </w:rPr>
+        <w:t xml:space="preserve"> </w:t>
+      </w:r>
+    </w:p>
+    <w:p>
+      <w:pPr>
+        <w:jc w:val="both"/>
+        <w:rPr>
+          <w:lang w:val="es-ES"/>
+        </w:rPr>
+      </w:pPr>
+      <w:r>
+        <w:rPr>
+          <w:lang w:val="es-ES"/>
+        </w:rPr>
+        <w:t xml:space="preserve">Contar con una carta dictamen de </w:t>
+      </w:r>
+      <w:r>
+        <w:rPr>
+          <w:lang w:val="es-ES"/>
+        </w:rPr>
+        <w:t>incubación</w:t>
+      </w:r>
+      <w:r>
+        <w:rPr>
+          <w:lang w:val="es-ES"/>
+        </w:rPr>
+        <w:t xml:space="preserve"> emitida por la incubadora que incubó el proyecto;</w:t>
+      </w:r>
+      <w:r>
+        <w:rPr>
+          <w:lang w:val="es-ES"/>
+        </w:rPr>
+        <w:t xml:space="preserve"> q</w:t>
+      </w:r>
+      <w:r>
+        <w:rPr>
+          <w:lang w:val="es-ES"/>
+        </w:rPr>
+        <w:t xml:space="preserve">ue su proyecto demuestre viabilidad </w:t>
+      </w:r>
+      <w:r>
+        <w:rPr>
+          <w:lang w:val="es-ES"/>
+        </w:rPr>
+        <w:t>técnica</w:t>
+      </w:r>
+      <w:r>
+        <w:rPr>
+          <w:lang w:val="es-ES"/>
+        </w:rPr>
+        <w:t xml:space="preserve">, comercial y financiera, a </w:t>
+      </w:r>
+      <w:r>
+        <w:rPr>
+          <w:lang w:val="es-ES"/>
+        </w:rPr>
+        <w:t>través</w:t>
+      </w:r>
+      <w:r>
+        <w:rPr>
+          <w:lang w:val="es-ES"/>
+        </w:rPr>
+        <w:t xml:space="preserve"> de un plan de negocios completo y robusto;</w:t>
+      </w:r>
+      <w:r>
+        <w:rPr>
+          <w:lang w:val="es-ES"/>
+        </w:rPr>
+        <w:t xml:space="preserve"> q</w:t>
+      </w:r>
+      <w:r>
+        <w:rPr>
+          <w:lang w:val="es-ES"/>
+        </w:rPr>
+        <w:t xml:space="preserve">ue el emprendedor aporte al proyecto al menos 30% del valor total del mismo; para el programa de emprendedores a la banca comercial o al menos el 20% en el caso del programa </w:t>
+      </w:r>
+      <w:r>
+        <w:rPr>
+          <w:lang w:val="es-ES"/>
+        </w:rPr>
+        <w:t>Crédito</w:t>
+      </w:r>
+      <w:r>
+        <w:rPr>
+          <w:lang w:val="es-ES"/>
+        </w:rPr>
+        <w:t xml:space="preserve"> Joven;</w:t>
+      </w:r>
+      <w:r>
+        <w:rPr>
+          <w:lang w:val="es-ES"/>
+        </w:rPr>
+        <w:t xml:space="preserve"> c</w:t>
+      </w:r>
+      <w:r>
+        <w:rPr>
+          <w:lang w:val="es-ES"/>
+        </w:rPr>
+        <w:t xml:space="preserve">ontar con un aval u obligado solidario, en el caso del programa Emprendedores a la Banca Comercial, que acredite la </w:t>
+      </w:r>
+      <w:r>
+        <w:rPr>
+          <w:lang w:val="es-ES"/>
+        </w:rPr>
+        <w:t>posesión</w:t>
+      </w:r>
+      <w:r>
+        <w:rPr>
+          <w:lang w:val="es-ES"/>
+        </w:rPr>
+        <w:t xml:space="preserve"> de un bien inmueble.</w:t>
+      </w:r>
+    </w:p>
+    <w:p>
+      <w:pPr>
+        <w:jc w:val="both"/>
+        <w:rPr>
+          <w:lang w:val="es-ES"/>
+        </w:rPr>
+      </w:pPr>
+      <w:r>
+        <w:rPr>
+          <w:lang w:val="es-ES"/>
+        </w:rPr>
+        <w:t xml:space="preserve">Que el emprendedor y su obligado </w:t>
+      </w:r>
+      <w:r>
+        <w:rPr>
+          <w:lang w:val="es-ES"/>
+        </w:rPr>
+        <w:t>solidario</w:t>
+      </w:r>
+      <w:r>
+        <w:rPr>
+          <w:lang w:val="es-ES"/>
+        </w:rPr>
+        <w:t xml:space="preserve"> no tengan antecedentes negativos en buró de </w:t>
+      </w:r>
+      <w:r>
+        <w:rPr>
+          <w:lang w:val="es-ES"/>
+        </w:rPr>
+        <w:t>crédito</w:t>
+      </w:r>
+      <w:r>
+        <w:rPr>
+          <w:lang w:val="es-ES"/>
+        </w:rPr>
+        <w:t xml:space="preserve">; que el negocio tenga de 0 y hasta 1.5 </w:t>
+      </w:r>
+      <w:r>
+        <w:rPr>
+          <w:lang w:val="es-ES"/>
+        </w:rPr>
+        <w:t>años</w:t>
+      </w:r>
+      <w:r>
+        <w:rPr>
+          <w:lang w:val="es-ES"/>
+        </w:rPr>
+        <w:t xml:space="preserve"> de </w:t>
+      </w:r>
+      <w:r>
+        <w:rPr>
+          <w:lang w:val="es-ES"/>
+        </w:rPr>
+        <w:t>operación</w:t>
+      </w:r>
+      <w:r>
+        <w:rPr>
+          <w:lang w:val="es-ES"/>
+        </w:rPr>
+        <w:t xml:space="preserve"> dado de alta ante la SHCP, y que el emprendedor registré su proyecto y toda la </w:t>
+      </w:r>
+      <w:r>
+        <w:rPr>
+          <w:lang w:val="es-ES"/>
+        </w:rPr>
+        <w:t>documentación</w:t>
+      </w:r>
+      <w:r>
+        <w:rPr>
+          <w:lang w:val="es-ES"/>
+        </w:rPr>
+        <w:t xml:space="preserve"> soporte, completa y correcta, en el sistema del programa.</w:t>
+      </w:r>
+    </w:p>
+    <w:p>
+      <w:pPr>
+        <w:jc w:val="both"/>
+        <w:rPr>
+          <w:lang w:val="es-ES"/>
+        </w:rPr>
+      </w:pPr>
+      <w:r>
+        <w:rPr>
+          <w:lang w:val="es-ES"/>
+        </w:rPr>
+        <w:t>Insurgentes Sur 1940, Col. Florida,</w:t>
+      </w:r>
+      <w:r>
+        <w:rPr>
+          <w:lang w:val="es-ES"/>
+        </w:rPr>
+        <w:t xml:space="preserve"> </w:t>
+      </w:r>
+      <w:r>
+        <w:rPr>
+          <w:lang w:val="es-ES"/>
+        </w:rPr>
+        <w:t>CP 01030,</w:t>
+      </w:r>
+      <w:r>
+        <w:rPr>
+          <w:lang w:val="es-ES"/>
+        </w:rPr>
+        <w:t xml:space="preserve"> </w:t>
+      </w:r>
+      <w:r>
+        <w:rPr>
+          <w:lang w:val="es-ES"/>
+        </w:rPr>
+        <w:t>Del. Álvaro Obregón,</w:t>
+      </w:r>
+      <w:r>
+        <w:rPr>
+          <w:lang w:val="es-ES"/>
+        </w:rPr>
+        <w:t xml:space="preserve"> </w:t>
+      </w:r>
+      <w:r>
+        <w:rPr>
+          <w:lang w:val="es-ES"/>
+        </w:rPr>
+        <w:t>Ciudad de México,</w:t>
+      </w:r>
+    </w:p>
+    <w:p>
+      <w:pPr>
+        <w:jc w:val="both"/>
+        <w:rPr>
+          <w:lang w:val="es-ES"/>
+        </w:rPr>
+      </w:pPr>
+      <w:r>
+        <w:rPr>
+          <w:lang w:val="es-ES"/>
+        </w:rPr>
+        <w:t>Atención Ciudadana 01800-4-INADEM [462336]</w:t>
+      </w:r>
+    </w:p>
+    <w:p>
+      <w:pPr>
+        <w:jc w:val="both"/>
         <w:rPr>
           <w:lang w:val="es-ES"/>
         </w:rPr>
@@ -4763,14 +5259,14 @@
           <w:lang w:val="es-ES"/>
         </w:rPr>
       </w:pPr>
-      <w:bookmarkStart w:id="0" w:name="_Toc484723290"/>
+      <w:bookmarkStart w:id="1" w:name="_Toc484723290"/>
       <w:r>
         <w:rPr>
           <w:lang w:val="es-ES"/>
         </w:rPr>
         <w:t>Contexto de la problemática detectada</w:t>
       </w:r>
-      <w:bookmarkEnd w:id="0"/>
+      <w:bookmarkEnd w:id="1"/>
     </w:p>
     <w:p>
       <w:pPr>
@@ -4921,7 +5417,7 @@
         </w:rPr>
         <w:t xml:space="preserve"> </w:t>
       </w:r>
-      <w:hyperlink r:id="rId9" w:history="1">
+      <w:hyperlink r:id="rId11" w:history="1">
         <w:r>
           <w:rPr>
             <w:rStyle w:val="Hipervnculo"/>
@@ -4972,14 +5468,14 @@
           <w:lang w:val="es-ES"/>
         </w:rPr>
       </w:pPr>
-      <w:bookmarkStart w:id="1" w:name="_Toc484723291"/>
+      <w:bookmarkStart w:id="2" w:name="_Toc484723291"/>
       <w:r>
         <w:rPr>
           <w:lang w:val="es-ES"/>
         </w:rPr>
         <w:t>Contenido</w:t>
       </w:r>
-      <w:bookmarkEnd w:id="1"/>
+      <w:bookmarkEnd w:id="2"/>
     </w:p>
     <w:p>
       <w:pPr>
@@ -5003,14 +5499,14 @@
           <w:lang w:val="es-ES"/>
         </w:rPr>
       </w:pPr>
-      <w:bookmarkStart w:id="2" w:name="_Toc484723292"/>
+      <w:bookmarkStart w:id="3" w:name="_Toc484723292"/>
       <w:r>
         <w:rPr>
           <w:lang w:val="es-ES"/>
         </w:rPr>
         <w:t>Objetivos</w:t>
       </w:r>
-      <w:bookmarkEnd w:id="2"/>
+      <w:bookmarkEnd w:id="3"/>
       <w:r>
         <w:rPr>
           <w:lang w:val="es-ES"/>
@@ -5051,14 +5547,14 @@
           <w:lang w:val="es-ES"/>
         </w:rPr>
       </w:pPr>
-      <w:bookmarkStart w:id="3" w:name="_Toc484723293"/>
+      <w:bookmarkStart w:id="4" w:name="_Toc484723293"/>
       <w:r>
         <w:rPr>
           <w:lang w:val="es-ES"/>
         </w:rPr>
         <w:t>Restricciones</w:t>
       </w:r>
-      <w:bookmarkEnd w:id="3"/>
+      <w:bookmarkEnd w:id="4"/>
       <w:r>
         <w:rPr>
           <w:lang w:val="es-ES"/>
@@ -5126,14 +5622,14 @@
           <w:lang w:val="es-ES"/>
         </w:rPr>
       </w:pPr>
-      <w:bookmarkStart w:id="4" w:name="_Toc484723294"/>
+      <w:bookmarkStart w:id="5" w:name="_Toc484723294"/>
       <w:r>
         <w:rPr>
           <w:lang w:val="es-ES"/>
         </w:rPr>
         <w:t>Tabla comparativa con otros sistemas encontrados</w:t>
       </w:r>
-      <w:bookmarkEnd w:id="4"/>
+      <w:bookmarkEnd w:id="5"/>
     </w:p>
     <w:p>
       <w:pPr>
@@ -5204,14 +5700,14 @@
           <w:lang w:val="es-ES"/>
         </w:rPr>
       </w:pPr>
-      <w:bookmarkStart w:id="5" w:name="_Toc484723295"/>
+      <w:bookmarkStart w:id="6" w:name="_Toc484723295"/>
       <w:r>
         <w:rPr>
           <w:lang w:val="es-ES"/>
         </w:rPr>
         <w:t>Módulo a diseñar</w:t>
       </w:r>
-      <w:bookmarkEnd w:id="5"/>
+      <w:bookmarkEnd w:id="6"/>
     </w:p>
     <w:p>
       <w:pPr>
@@ -5260,14 +5756,14 @@
           <w:lang w:val="es-ES"/>
         </w:rPr>
       </w:pPr>
-      <w:bookmarkStart w:id="6" w:name="_Toc484723296"/>
+      <w:bookmarkStart w:id="7" w:name="_Toc484723296"/>
       <w:r>
         <w:rPr>
           <w:lang w:val="es-ES"/>
         </w:rPr>
         <w:t>Tipo de investigación</w:t>
       </w:r>
-      <w:bookmarkEnd w:id="6"/>
+      <w:bookmarkEnd w:id="7"/>
       <w:r>
         <w:rPr>
           <w:lang w:val="es-ES"/>
@@ -5448,14 +5944,14 @@
           <w:lang w:val="es-ES"/>
         </w:rPr>
       </w:pPr>
-      <w:bookmarkStart w:id="7" w:name="_Toc484723297"/>
+      <w:bookmarkStart w:id="8" w:name="_Toc484723297"/>
       <w:r>
         <w:rPr>
           <w:lang w:val="es-ES"/>
         </w:rPr>
         <w:t>Definición del tamaño y la muestra de la investigación</w:t>
       </w:r>
-      <w:bookmarkEnd w:id="7"/>
+      <w:bookmarkEnd w:id="8"/>
     </w:p>
     <w:p>
       <w:pPr>
@@ -5556,14 +6052,14 @@
           <w:lang w:val="es-ES"/>
         </w:rPr>
       </w:pPr>
-      <w:bookmarkStart w:id="8" w:name="_Toc484723298"/>
+      <w:bookmarkStart w:id="9" w:name="_Toc484723298"/>
       <w:r>
         <w:rPr>
           <w:lang w:val="es-ES"/>
         </w:rPr>
         <w:t>Consulta y acceso a repositorios de datos</w:t>
       </w:r>
-      <w:bookmarkEnd w:id="8"/>
+      <w:bookmarkEnd w:id="9"/>
     </w:p>
     <w:p>
       <w:pPr>
@@ -5651,14 +6147,14 @@
           <w:lang w:val="es-ES"/>
         </w:rPr>
       </w:pPr>
-      <w:bookmarkStart w:id="9" w:name="_Toc484723299"/>
+      <w:bookmarkStart w:id="10" w:name="_Toc484723299"/>
       <w:r>
         <w:rPr>
           <w:lang w:val="es-ES"/>
         </w:rPr>
         <w:t>Estándares usados</w:t>
       </w:r>
-      <w:bookmarkEnd w:id="9"/>
+      <w:bookmarkEnd w:id="10"/>
     </w:p>
     <w:p>
       <w:pPr>
@@ -5835,14 +6331,14 @@
           <w:lang w:val="es-ES"/>
         </w:rPr>
       </w:pPr>
-      <w:bookmarkStart w:id="10" w:name="_Toc484723300"/>
+      <w:bookmarkStart w:id="11" w:name="_Toc484723300"/>
       <w:r>
         <w:rPr>
           <w:lang w:val="es-ES"/>
         </w:rPr>
         <w:t>Arquitectura</w:t>
       </w:r>
-      <w:bookmarkEnd w:id="10"/>
+      <w:bookmarkEnd w:id="11"/>
       <w:r>
         <w:rPr>
           <w:lang w:val="es-ES"/>
@@ -5911,14 +6407,14 @@
           <w:lang w:val="es-ES"/>
         </w:rPr>
       </w:pPr>
-      <w:bookmarkStart w:id="11" w:name="_Toc484723301"/>
+      <w:bookmarkStart w:id="12" w:name="_Toc484723301"/>
       <w:r>
         <w:rPr>
           <w:lang w:val="es-ES"/>
         </w:rPr>
         <w:t>Modelado de la base de datos</w:t>
       </w:r>
-      <w:bookmarkEnd w:id="11"/>
+      <w:bookmarkEnd w:id="12"/>
     </w:p>
     <w:p>
       <w:pPr>
@@ -6007,14 +6503,14 @@
           <w:lang w:val="es-ES"/>
         </w:rPr>
       </w:pPr>
-      <w:bookmarkStart w:id="12" w:name="_Toc484723302"/>
+      <w:bookmarkStart w:id="13" w:name="_Toc484723302"/>
       <w:r>
         <w:rPr>
           <w:lang w:val="es-ES"/>
         </w:rPr>
         <w:t>Diseño conceptual (diagramas UML)</w:t>
       </w:r>
-      <w:bookmarkEnd w:id="12"/>
+      <w:bookmarkEnd w:id="13"/>
     </w:p>
     <w:p>
       <w:pPr>
@@ -6099,14 +6595,14 @@
           <w:lang w:val="es-ES"/>
         </w:rPr>
       </w:pPr>
-      <w:bookmarkStart w:id="13" w:name="_Toc484723303"/>
+      <w:bookmarkStart w:id="14" w:name="_Toc484723303"/>
       <w:r>
         <w:rPr>
           <w:lang w:val="es-ES"/>
         </w:rPr>
         <w:t>Dependencias con otros elementos de software o hardware de terceros</w:t>
       </w:r>
-      <w:bookmarkEnd w:id="13"/>
+      <w:bookmarkEnd w:id="14"/>
     </w:p>
     <w:p>
       <w:pPr>
@@ -6203,7 +6699,7 @@
         </w:rPr>
         <w:t xml:space="preserve">Mostrar usando un diagrama de Gantt, el conjunto de actividades que cada integrante del equipo realizó para culminar este sistema. </w:t>
       </w:r>
-      <w:hyperlink r:id="rId10" w:history="1">
+      <w:hyperlink r:id="rId12" w:history="1">
         <w:r>
           <w:rPr>
             <w:rStyle w:val="Hipervnculo"/>
@@ -6313,14 +6809,14 @@
           <w:lang w:val="es-ES"/>
         </w:rPr>
       </w:pPr>
-      <w:bookmarkStart w:id="14" w:name="_Toc484723304"/>
+      <w:bookmarkStart w:id="15" w:name="_Toc484723304"/>
       <w:r>
         <w:rPr>
           <w:lang w:val="es-ES"/>
         </w:rPr>
         <w:t>Análisis de resultados</w:t>
       </w:r>
-      <w:bookmarkEnd w:id="14"/>
+      <w:bookmarkEnd w:id="15"/>
     </w:p>
     <w:p>
       <w:pPr>
@@ -6394,14 +6890,14 @@
           <w:lang w:val="es-ES"/>
         </w:rPr>
       </w:pPr>
-      <w:bookmarkStart w:id="15" w:name="_Toc484723305"/>
+      <w:bookmarkStart w:id="16" w:name="_Toc484723305"/>
       <w:r>
         <w:rPr>
           <w:lang w:val="es-ES"/>
         </w:rPr>
         <w:t>Capturas de Pantallla</w:t>
       </w:r>
-      <w:bookmarkEnd w:id="15"/>
+      <w:bookmarkEnd w:id="16"/>
     </w:p>
     <w:p>
       <w:pPr>
@@ -6779,7 +7275,7 @@
         </w:rPr>
         <w:t xml:space="preserve">). Mexicanos, los que más gastan en gasolina en el mundo. 2018, nov 10, de El Financiero Sitio web: </w:t>
       </w:r>
-      <w:hyperlink r:id="rId11" w:history="1">
+      <w:hyperlink r:id="rId13" w:history="1">
         <w:r>
           <w:rPr>
             <w:rStyle w:val="Hipervnculo"/>
@@ -6813,7 +7309,7 @@
         </w:rPr>
         <w:t xml:space="preserve"> </w:t>
       </w:r>
-      <w:hyperlink r:id="rId12" w:history="1">
+      <w:hyperlink r:id="rId14" w:history="1">
         <w:r>
           <w:rPr>
             <w:rStyle w:val="Hipervnculo"/>
@@ -6856,8 +7352,6 @@
           <w:lang w:val="es-ES"/>
         </w:rPr>
       </w:pPr>
-      <w:bookmarkStart w:id="16" w:name="_GoBack"/>
-      <w:bookmarkEnd w:id="16"/>
     </w:p>
     <w:p>
       <w:pPr>
@@ -6867,8 +7361,8 @@
       </w:pPr>
     </w:p>
     <w:sectPr>
-      <w:headerReference w:type="default" r:id="rId13"/>
-      <w:footerReference w:type="default" r:id="rId14"/>
+      <w:headerReference w:type="default" r:id="rId15"/>
+      <w:footerReference w:type="default" r:id="rId16"/>
       <w:pgSz w:w="11906" w:h="16838"/>
       <w:pgMar w:top="1418" w:right="1418" w:bottom="1418" w:left="1418" w:header="708" w:footer="708" w:gutter="0"/>
       <w:cols w:space="708"/>
@@ -9155,6 +9649,18 @@
       <w:lang w:val="es-MX"/>
     </w:rPr>
   </w:style>
+  <w:style w:type="character" w:styleId="Mencinsinresolver">
+    <w:name w:val="Unresolved Mention"/>
+    <w:basedOn w:val="Fuentedeprrafopredeter"/>
+    <w:uiPriority w:val="99"/>
+    <w:semiHidden/>
+    <w:unhideWhenUsed/>
+    <w:rsid w:val="00FD103D"/>
+    <w:rPr>
+      <w:color w:val="605E5C"/>
+      <w:shd w:val="clear" w:color="auto" w:fill="E1DFDD"/>
+    </w:rPr>
+  </w:style>
 </w:styles>
 </file>
 
@@ -9458,7 +9964,7 @@
 </file>
 
 <file path=customXml/itemProps1.xml><?xml version="1.0" encoding="utf-8"?>
-<ds:datastoreItem xmlns:ds="http://schemas.openxmlformats.org/officeDocument/2006/customXml" ds:itemID="{1EE5DBC9-64B1-489B-8E00-1DC9A50C7DF7}">
+<ds:datastoreItem xmlns:ds="http://schemas.openxmlformats.org/officeDocument/2006/customXml" ds:itemID="{639A46A5-B474-4400-883B-1942E8362C4D}">
   <ds:schemaRefs>
     <ds:schemaRef ds:uri="http://schemas.openxmlformats.org/officeDocument/2006/bibliography"/>
   </ds:schemaRefs>

</xml_diff>

<commit_message>
Agregación de referencias bibliográficas en formato APA
</commit_message>
<xml_diff>
--- a/Documentacion/2.  Proyecto modular - Documentacion.docx
+++ b/Documentacion/2.  Proyecto modular - Documentacion.docx
@@ -4878,8 +4878,6 @@
         </w:rPr>
         <w:t>INADEM (Instituto Nacional del Emprendedor)</w:t>
       </w:r>
-      <w:bookmarkStart w:id="0" w:name="_GoBack"/>
-      <w:bookmarkEnd w:id="0"/>
     </w:p>
     <w:p>
       <w:pPr>
@@ -5259,14 +5257,14 @@
           <w:lang w:val="es-ES"/>
         </w:rPr>
       </w:pPr>
-      <w:bookmarkStart w:id="1" w:name="_Toc484723290"/>
+      <w:bookmarkStart w:id="0" w:name="_Toc484723290"/>
       <w:r>
         <w:rPr>
           <w:lang w:val="es-ES"/>
         </w:rPr>
         <w:t>Contexto de la problemática detectada</w:t>
       </w:r>
-      <w:bookmarkEnd w:id="1"/>
+      <w:bookmarkEnd w:id="0"/>
     </w:p>
     <w:p>
       <w:pPr>
@@ -5468,14 +5466,14 @@
           <w:lang w:val="es-ES"/>
         </w:rPr>
       </w:pPr>
-      <w:bookmarkStart w:id="2" w:name="_Toc484723291"/>
+      <w:bookmarkStart w:id="1" w:name="_Toc484723291"/>
       <w:r>
         <w:rPr>
           <w:lang w:val="es-ES"/>
         </w:rPr>
         <w:t>Contenido</w:t>
       </w:r>
-      <w:bookmarkEnd w:id="2"/>
+      <w:bookmarkEnd w:id="1"/>
     </w:p>
     <w:p>
       <w:pPr>
@@ -5499,62 +5497,62 @@
           <w:lang w:val="es-ES"/>
         </w:rPr>
       </w:pPr>
-      <w:bookmarkStart w:id="3" w:name="_Toc484723292"/>
+      <w:bookmarkStart w:id="2" w:name="_Toc484723292"/>
       <w:r>
         <w:rPr>
           <w:lang w:val="es-ES"/>
         </w:rPr>
         <w:t>Objetivos</w:t>
       </w:r>
+      <w:bookmarkEnd w:id="2"/>
+      <w:r>
+        <w:rPr>
+          <w:lang w:val="es-ES"/>
+        </w:rPr>
+        <w:t xml:space="preserve"> </w:t>
+      </w:r>
+    </w:p>
+    <w:p>
+      <w:pPr>
+        <w:jc w:val="both"/>
+        <w:rPr>
+          <w:lang w:val="es-ES"/>
+        </w:rPr>
+      </w:pPr>
+      <w:r>
+        <w:rPr>
+          <w:lang w:val="es-ES"/>
+        </w:rPr>
+        <w:t xml:space="preserve">EL sistema de Reducción Inteligente de Combustible tiene como objetivo principal la reducción del combustible y mejorar la conducción de los usuarios de automóviles, indicándoles por dónde pueden manejar para llegar a tiempo a sus destinos de una forma segura y económica. A la vez </w:t>
+      </w:r>
+      <w:r>
+        <w:rPr>
+          <w:lang w:val="es-ES"/>
+        </w:rPr>
+        <w:t>que</w:t>
+      </w:r>
+      <w:r>
+        <w:rPr>
+          <w:lang w:val="es-ES"/>
+        </w:rPr>
+        <w:t xml:space="preserve"> se agilizará en toda la Zona Metropolitana el tráfico que congestiona las avenidas y calles, ocasionando accidentes entre los mismos vehículos.</w:t>
+      </w:r>
+    </w:p>
+    <w:p>
+      <w:pPr>
+        <w:pStyle w:val="Ttulo2"/>
+        <w:rPr>
+          <w:lang w:val="es-ES"/>
+        </w:rPr>
+      </w:pPr>
+      <w:bookmarkStart w:id="3" w:name="_Toc484723293"/>
+      <w:r>
+        <w:rPr>
+          <w:lang w:val="es-ES"/>
+        </w:rPr>
+        <w:t>Restricciones</w:t>
+      </w:r>
       <w:bookmarkEnd w:id="3"/>
-      <w:r>
-        <w:rPr>
-          <w:lang w:val="es-ES"/>
-        </w:rPr>
-        <w:t xml:space="preserve"> </w:t>
-      </w:r>
-    </w:p>
-    <w:p>
-      <w:pPr>
-        <w:jc w:val="both"/>
-        <w:rPr>
-          <w:lang w:val="es-ES"/>
-        </w:rPr>
-      </w:pPr>
-      <w:r>
-        <w:rPr>
-          <w:lang w:val="es-ES"/>
-        </w:rPr>
-        <w:t xml:space="preserve">EL sistema de Reducción Inteligente de Combustible tiene como objetivo principal la reducción del combustible y mejorar la conducción de los usuarios de automóviles, indicándoles por dónde pueden manejar para llegar a tiempo a sus destinos de una forma segura y económica. A la vez </w:t>
-      </w:r>
-      <w:r>
-        <w:rPr>
-          <w:lang w:val="es-ES"/>
-        </w:rPr>
-        <w:t>que</w:t>
-      </w:r>
-      <w:r>
-        <w:rPr>
-          <w:lang w:val="es-ES"/>
-        </w:rPr>
-        <w:t xml:space="preserve"> se agilizará en toda la Zona Metropolitana el tráfico que congestiona las avenidas y calles, ocasionando accidentes entre los mismos vehículos.</w:t>
-      </w:r>
-    </w:p>
-    <w:p>
-      <w:pPr>
-        <w:pStyle w:val="Ttulo2"/>
-        <w:rPr>
-          <w:lang w:val="es-ES"/>
-        </w:rPr>
-      </w:pPr>
-      <w:bookmarkStart w:id="4" w:name="_Toc484723293"/>
-      <w:r>
-        <w:rPr>
-          <w:lang w:val="es-ES"/>
-        </w:rPr>
-        <w:t>Restricciones</w:t>
-      </w:r>
-      <w:bookmarkEnd w:id="4"/>
       <w:r>
         <w:rPr>
           <w:lang w:val="es-ES"/>
@@ -5622,14 +5620,14 @@
           <w:lang w:val="es-ES"/>
         </w:rPr>
       </w:pPr>
-      <w:bookmarkStart w:id="5" w:name="_Toc484723294"/>
+      <w:bookmarkStart w:id="4" w:name="_Toc484723294"/>
       <w:r>
         <w:rPr>
           <w:lang w:val="es-ES"/>
         </w:rPr>
         <w:t>Tabla comparativa con otros sistemas encontrados</w:t>
       </w:r>
-      <w:bookmarkEnd w:id="5"/>
+      <w:bookmarkEnd w:id="4"/>
     </w:p>
     <w:p>
       <w:pPr>
@@ -5700,14 +5698,14 @@
           <w:lang w:val="es-ES"/>
         </w:rPr>
       </w:pPr>
-      <w:bookmarkStart w:id="6" w:name="_Toc484723295"/>
+      <w:bookmarkStart w:id="5" w:name="_Toc484723295"/>
       <w:r>
         <w:rPr>
           <w:lang w:val="es-ES"/>
         </w:rPr>
         <w:t>Módulo a diseñar</w:t>
       </w:r>
-      <w:bookmarkEnd w:id="6"/>
+      <w:bookmarkEnd w:id="5"/>
     </w:p>
     <w:p>
       <w:pPr>
@@ -5756,14 +5754,14 @@
           <w:lang w:val="es-ES"/>
         </w:rPr>
       </w:pPr>
-      <w:bookmarkStart w:id="7" w:name="_Toc484723296"/>
+      <w:bookmarkStart w:id="6" w:name="_Toc484723296"/>
       <w:r>
         <w:rPr>
           <w:lang w:val="es-ES"/>
         </w:rPr>
         <w:t>Tipo de investigación</w:t>
       </w:r>
-      <w:bookmarkEnd w:id="7"/>
+      <w:bookmarkEnd w:id="6"/>
       <w:r>
         <w:rPr>
           <w:lang w:val="es-ES"/>
@@ -5944,14 +5942,14 @@
           <w:lang w:val="es-ES"/>
         </w:rPr>
       </w:pPr>
-      <w:bookmarkStart w:id="8" w:name="_Toc484723297"/>
+      <w:bookmarkStart w:id="7" w:name="_Toc484723297"/>
       <w:r>
         <w:rPr>
           <w:lang w:val="es-ES"/>
         </w:rPr>
         <w:t>Definición del tamaño y la muestra de la investigación</w:t>
       </w:r>
-      <w:bookmarkEnd w:id="8"/>
+      <w:bookmarkEnd w:id="7"/>
     </w:p>
     <w:p>
       <w:pPr>
@@ -6052,14 +6050,14 @@
           <w:lang w:val="es-ES"/>
         </w:rPr>
       </w:pPr>
-      <w:bookmarkStart w:id="9" w:name="_Toc484723298"/>
+      <w:bookmarkStart w:id="8" w:name="_Toc484723298"/>
       <w:r>
         <w:rPr>
           <w:lang w:val="es-ES"/>
         </w:rPr>
         <w:t>Consulta y acceso a repositorios de datos</w:t>
       </w:r>
-      <w:bookmarkEnd w:id="9"/>
+      <w:bookmarkEnd w:id="8"/>
     </w:p>
     <w:p>
       <w:pPr>
@@ -6147,14 +6145,14 @@
           <w:lang w:val="es-ES"/>
         </w:rPr>
       </w:pPr>
-      <w:bookmarkStart w:id="10" w:name="_Toc484723299"/>
+      <w:bookmarkStart w:id="9" w:name="_Toc484723299"/>
       <w:r>
         <w:rPr>
           <w:lang w:val="es-ES"/>
         </w:rPr>
         <w:t>Estándares usados</w:t>
       </w:r>
-      <w:bookmarkEnd w:id="10"/>
+      <w:bookmarkEnd w:id="9"/>
     </w:p>
     <w:p>
       <w:pPr>
@@ -6331,14 +6329,14 @@
           <w:lang w:val="es-ES"/>
         </w:rPr>
       </w:pPr>
-      <w:bookmarkStart w:id="11" w:name="_Toc484723300"/>
+      <w:bookmarkStart w:id="10" w:name="_Toc484723300"/>
       <w:r>
         <w:rPr>
           <w:lang w:val="es-ES"/>
         </w:rPr>
         <w:t>Arquitectura</w:t>
       </w:r>
-      <w:bookmarkEnd w:id="11"/>
+      <w:bookmarkEnd w:id="10"/>
       <w:r>
         <w:rPr>
           <w:lang w:val="es-ES"/>
@@ -6407,14 +6405,14 @@
           <w:lang w:val="es-ES"/>
         </w:rPr>
       </w:pPr>
-      <w:bookmarkStart w:id="12" w:name="_Toc484723301"/>
+      <w:bookmarkStart w:id="11" w:name="_Toc484723301"/>
       <w:r>
         <w:rPr>
           <w:lang w:val="es-ES"/>
         </w:rPr>
         <w:t>Modelado de la base de datos</w:t>
       </w:r>
-      <w:bookmarkEnd w:id="12"/>
+      <w:bookmarkEnd w:id="11"/>
     </w:p>
     <w:p>
       <w:pPr>
@@ -6503,14 +6501,14 @@
           <w:lang w:val="es-ES"/>
         </w:rPr>
       </w:pPr>
-      <w:bookmarkStart w:id="13" w:name="_Toc484723302"/>
+      <w:bookmarkStart w:id="12" w:name="_Toc484723302"/>
       <w:r>
         <w:rPr>
           <w:lang w:val="es-ES"/>
         </w:rPr>
         <w:t>Diseño conceptual (diagramas UML)</w:t>
       </w:r>
-      <w:bookmarkEnd w:id="13"/>
+      <w:bookmarkEnd w:id="12"/>
     </w:p>
     <w:p>
       <w:pPr>
@@ -6595,14 +6593,14 @@
           <w:lang w:val="es-ES"/>
         </w:rPr>
       </w:pPr>
-      <w:bookmarkStart w:id="14" w:name="_Toc484723303"/>
+      <w:bookmarkStart w:id="13" w:name="_Toc484723303"/>
       <w:r>
         <w:rPr>
           <w:lang w:val="es-ES"/>
         </w:rPr>
         <w:t>Dependencias con otros elementos de software o hardware de terceros</w:t>
       </w:r>
-      <w:bookmarkEnd w:id="14"/>
+      <w:bookmarkEnd w:id="13"/>
     </w:p>
     <w:p>
       <w:pPr>
@@ -6809,14 +6807,14 @@
           <w:lang w:val="es-ES"/>
         </w:rPr>
       </w:pPr>
-      <w:bookmarkStart w:id="15" w:name="_Toc484723304"/>
+      <w:bookmarkStart w:id="14" w:name="_Toc484723304"/>
       <w:r>
         <w:rPr>
           <w:lang w:val="es-ES"/>
         </w:rPr>
         <w:t>Análisis de resultados</w:t>
       </w:r>
-      <w:bookmarkEnd w:id="15"/>
+      <w:bookmarkEnd w:id="14"/>
     </w:p>
     <w:p>
       <w:pPr>
@@ -6890,14 +6888,14 @@
           <w:lang w:val="es-ES"/>
         </w:rPr>
       </w:pPr>
-      <w:bookmarkStart w:id="16" w:name="_Toc484723305"/>
+      <w:bookmarkStart w:id="15" w:name="_Toc484723305"/>
       <w:r>
         <w:rPr>
           <w:lang w:val="es-ES"/>
         </w:rPr>
         <w:t>Capturas de Pantallla</w:t>
       </w:r>
-      <w:bookmarkEnd w:id="16"/>
+      <w:bookmarkEnd w:id="15"/>
     </w:p>
     <w:p>
       <w:pPr>
@@ -7338,6 +7336,64 @@
           <w:lang w:val="es-ES"/>
         </w:rPr>
       </w:pPr>
+      <w:r>
+        <w:rPr>
+          <w:lang w:val="es-ES"/>
+        </w:rPr>
+        <w:t xml:space="preserve">INADEM (2019). Apoyos a Emprendedores de INADEM, sitio web: </w:t>
+      </w:r>
+      <w:hyperlink r:id="rId15" w:history="1">
+        <w:r>
+          <w:rPr>
+            <w:rStyle w:val="Hipervnculo"/>
+            <w:lang w:val="es-ES"/>
+          </w:rPr>
+          <w:t>https://www.inadem.gob.mx/guia-de-tramites/</w:t>
+        </w:r>
+      </w:hyperlink>
+      <w:r>
+        <w:rPr>
+          <w:lang w:val="es-ES"/>
+        </w:rPr>
+        <w:t xml:space="preserve"> </w:t>
+      </w:r>
+    </w:p>
+    <w:p>
+      <w:pPr>
+        <w:rPr>
+          <w:lang w:val="es-ES"/>
+        </w:rPr>
+      </w:pPr>
+      <w:r>
+        <w:rPr>
+          <w:lang w:val="es-ES"/>
+        </w:rPr>
+        <w:t xml:space="preserve">CONACYT (2019). Apoyo. Sitio web: </w:t>
+      </w:r>
+      <w:hyperlink r:id="rId16" w:history="1">
+        <w:r>
+          <w:rPr>
+            <w:rStyle w:val="Hipervnculo"/>
+            <w:lang w:val="es-ES"/>
+          </w:rPr>
+          <w:t>https://www.conacyt.gob.mx/</w:t>
+        </w:r>
+      </w:hyperlink>
+      <w:r>
+        <w:rPr>
+          <w:lang w:val="es-ES"/>
+        </w:rPr>
+        <w:t xml:space="preserve"> </w:t>
+      </w:r>
+    </w:p>
+    <w:p>
+      <w:pPr>
+        <w:rPr>
+          <w:lang w:val="es-ES"/>
+        </w:rPr>
+      </w:pPr>
+      <w:bookmarkStart w:id="16" w:name="_GoBack"/>
+      <w:bookmarkEnd w:id="16"/>
     </w:p>
     <w:p>
       <w:pPr>
@@ -7361,8 +7417,8 @@
       </w:pPr>
     </w:p>
     <w:sectPr>
-      <w:headerReference w:type="default" r:id="rId15"/>
-      <w:footerReference w:type="default" r:id="rId16"/>
+      <w:headerReference w:type="default" r:id="rId17"/>
+      <w:footerReference w:type="default" r:id="rId18"/>
       <w:pgSz w:w="11906" w:h="16838"/>
       <w:pgMar w:top="1418" w:right="1418" w:bottom="1418" w:left="1418" w:header="708" w:footer="708" w:gutter="0"/>
       <w:cols w:space="708"/>
@@ -9964,7 +10020,7 @@
 </file>
 
 <file path=customXml/itemProps1.xml><?xml version="1.0" encoding="utf-8"?>
-<ds:datastoreItem xmlns:ds="http://schemas.openxmlformats.org/officeDocument/2006/customXml" ds:itemID="{639A46A5-B474-4400-883B-1942E8362C4D}">
+<ds:datastoreItem xmlns:ds="http://schemas.openxmlformats.org/officeDocument/2006/customXml" ds:itemID="{52AB8F9E-2BFD-47BA-9093-BA22F88EBD1C}">
   <ds:schemaRefs>
     <ds:schemaRef ds:uri="http://schemas.openxmlformats.org/officeDocument/2006/bibliography"/>
   </ds:schemaRefs>

</xml_diff>

<commit_message>
Cambio a mayúsculas de los encabezados de cada sección
</commit_message>
<xml_diff>
--- a/Documentacion/2.  Proyecto modular - Documentacion.docx
+++ b/Documentacion/2.  Proyecto modular - Documentacion.docx
@@ -9,6 +9,8 @@
           <w:lang w:val="es-ES"/>
         </w:rPr>
       </w:pPr>
+      <w:bookmarkStart w:id="0" w:name="_GoBack"/>
+      <w:bookmarkEnd w:id="0"/>
       <w:r>
         <w:rPr>
           <w:noProof/>
@@ -1095,7 +1097,7 @@
           <w:lang w:val="es-ES"/>
         </w:rPr>
         <w:lastRenderedPageBreak/>
-        <w:t>Bitácora de revisiones</w:t>
+        <w:t>BITÁCORA DE REVISIONES</w:t>
       </w:r>
     </w:p>
     <w:p>
@@ -3220,9 +3222,10 @@
       <w:r>
         <w:rPr>
           <w:rStyle w:val="nfasisintenso"/>
+          <w:i/>
         </w:rPr>
         <w:lastRenderedPageBreak/>
-        <w:t>Resumen del proyecto</w:t>
+        <w:t>RESUMEN DEL PROYECTO</w:t>
       </w:r>
     </w:p>
     <w:p>
@@ -3462,7 +3465,7 @@
           <w:lang w:val="es-ES"/>
         </w:rPr>
         <w:lastRenderedPageBreak/>
-        <w:t>Clasificación del proyecto</w:t>
+        <w:t>CLASIFICACIÓN DEL PROYECTO</w:t>
       </w:r>
     </w:p>
     <w:p>
@@ -4552,20 +4555,12 @@
           <w:lang w:val="es-ES"/>
         </w:rPr>
       </w:pPr>
-      <w:proofErr w:type="spellStart"/>
       <w:r>
         <w:rPr>
           <w:lang w:val="es-ES"/>
         </w:rPr>
         <w:lastRenderedPageBreak/>
-        <w:t>Emprendurismo</w:t>
-      </w:r>
-      <w:proofErr w:type="spellEnd"/>
-      <w:r>
-        <w:rPr>
-          <w:lang w:val="es-ES"/>
-        </w:rPr>
-        <w:t xml:space="preserve"> </w:t>
+        <w:t xml:space="preserve">EMPRENDURISMO </w:t>
       </w:r>
     </w:p>
     <w:p>
@@ -5257,14 +5252,14 @@
           <w:lang w:val="es-ES"/>
         </w:rPr>
       </w:pPr>
-      <w:bookmarkStart w:id="0" w:name="_Toc484723290"/>
+      <w:bookmarkStart w:id="1" w:name="_Toc484723290"/>
       <w:r>
         <w:rPr>
           <w:lang w:val="es-ES"/>
         </w:rPr>
         <w:t>Contexto de la problemática detectada</w:t>
       </w:r>
-      <w:bookmarkEnd w:id="0"/>
+      <w:bookmarkEnd w:id="1"/>
     </w:p>
     <w:p>
       <w:pPr>
@@ -5466,14 +5461,14 @@
           <w:lang w:val="es-ES"/>
         </w:rPr>
       </w:pPr>
-      <w:bookmarkStart w:id="1" w:name="_Toc484723291"/>
+      <w:bookmarkStart w:id="2" w:name="_Toc484723291"/>
       <w:r>
         <w:rPr>
           <w:lang w:val="es-ES"/>
         </w:rPr>
         <w:t>Contenido</w:t>
       </w:r>
-      <w:bookmarkEnd w:id="1"/>
+      <w:bookmarkEnd w:id="2"/>
     </w:p>
     <w:p>
       <w:pPr>
@@ -5497,14 +5492,14 @@
           <w:lang w:val="es-ES"/>
         </w:rPr>
       </w:pPr>
-      <w:bookmarkStart w:id="2" w:name="_Toc484723292"/>
+      <w:bookmarkStart w:id="3" w:name="_Toc484723292"/>
       <w:r>
         <w:rPr>
           <w:lang w:val="es-ES"/>
         </w:rPr>
         <w:t>Objetivos</w:t>
       </w:r>
-      <w:bookmarkEnd w:id="2"/>
+      <w:bookmarkEnd w:id="3"/>
       <w:r>
         <w:rPr>
           <w:lang w:val="es-ES"/>
@@ -5545,14 +5540,14 @@
           <w:lang w:val="es-ES"/>
         </w:rPr>
       </w:pPr>
-      <w:bookmarkStart w:id="3" w:name="_Toc484723293"/>
+      <w:bookmarkStart w:id="4" w:name="_Toc484723293"/>
       <w:r>
         <w:rPr>
           <w:lang w:val="es-ES"/>
         </w:rPr>
         <w:t>Restricciones</w:t>
       </w:r>
-      <w:bookmarkEnd w:id="3"/>
+      <w:bookmarkEnd w:id="4"/>
       <w:r>
         <w:rPr>
           <w:lang w:val="es-ES"/>
@@ -5620,14 +5615,14 @@
           <w:lang w:val="es-ES"/>
         </w:rPr>
       </w:pPr>
-      <w:bookmarkStart w:id="4" w:name="_Toc484723294"/>
+      <w:bookmarkStart w:id="5" w:name="_Toc484723294"/>
       <w:r>
         <w:rPr>
           <w:lang w:val="es-ES"/>
         </w:rPr>
         <w:t>Tabla comparativa con otros sistemas encontrados</w:t>
       </w:r>
-      <w:bookmarkEnd w:id="4"/>
+      <w:bookmarkEnd w:id="5"/>
     </w:p>
     <w:p>
       <w:pPr>
@@ -5698,14 +5693,14 @@
           <w:lang w:val="es-ES"/>
         </w:rPr>
       </w:pPr>
-      <w:bookmarkStart w:id="5" w:name="_Toc484723295"/>
+      <w:bookmarkStart w:id="6" w:name="_Toc484723295"/>
       <w:r>
         <w:rPr>
           <w:lang w:val="es-ES"/>
         </w:rPr>
         <w:t>Módulo a diseñar</w:t>
       </w:r>
-      <w:bookmarkEnd w:id="5"/>
+      <w:bookmarkEnd w:id="6"/>
     </w:p>
     <w:p>
       <w:pPr>
@@ -5754,14 +5749,14 @@
           <w:lang w:val="es-ES"/>
         </w:rPr>
       </w:pPr>
-      <w:bookmarkStart w:id="6" w:name="_Toc484723296"/>
+      <w:bookmarkStart w:id="7" w:name="_Toc484723296"/>
       <w:r>
         <w:rPr>
           <w:lang w:val="es-ES"/>
         </w:rPr>
         <w:t>Tipo de investigación</w:t>
       </w:r>
-      <w:bookmarkEnd w:id="6"/>
+      <w:bookmarkEnd w:id="7"/>
       <w:r>
         <w:rPr>
           <w:lang w:val="es-ES"/>
@@ -5942,14 +5937,14 @@
           <w:lang w:val="es-ES"/>
         </w:rPr>
       </w:pPr>
-      <w:bookmarkStart w:id="7" w:name="_Toc484723297"/>
+      <w:bookmarkStart w:id="8" w:name="_Toc484723297"/>
       <w:r>
         <w:rPr>
           <w:lang w:val="es-ES"/>
         </w:rPr>
         <w:t>Definición del tamaño y la muestra de la investigación</w:t>
       </w:r>
-      <w:bookmarkEnd w:id="7"/>
+      <w:bookmarkEnd w:id="8"/>
     </w:p>
     <w:p>
       <w:pPr>
@@ -6050,14 +6045,14 @@
           <w:lang w:val="es-ES"/>
         </w:rPr>
       </w:pPr>
-      <w:bookmarkStart w:id="8" w:name="_Toc484723298"/>
+      <w:bookmarkStart w:id="9" w:name="_Toc484723298"/>
       <w:r>
         <w:rPr>
           <w:lang w:val="es-ES"/>
         </w:rPr>
         <w:t>Consulta y acceso a repositorios de datos</w:t>
       </w:r>
-      <w:bookmarkEnd w:id="8"/>
+      <w:bookmarkEnd w:id="9"/>
     </w:p>
     <w:p>
       <w:pPr>
@@ -6145,14 +6140,14 @@
           <w:lang w:val="es-ES"/>
         </w:rPr>
       </w:pPr>
-      <w:bookmarkStart w:id="9" w:name="_Toc484723299"/>
+      <w:bookmarkStart w:id="10" w:name="_Toc484723299"/>
       <w:r>
         <w:rPr>
           <w:lang w:val="es-ES"/>
         </w:rPr>
         <w:t>Estándares usados</w:t>
       </w:r>
-      <w:bookmarkEnd w:id="9"/>
+      <w:bookmarkEnd w:id="10"/>
     </w:p>
     <w:p>
       <w:pPr>
@@ -6233,7 +6228,7 @@
           <w:lang w:val="es-ES"/>
         </w:rPr>
         <w:lastRenderedPageBreak/>
-        <w:t>Diseño de la propuesta</w:t>
+        <w:t>DISEÑO DE LA PROPUESTA</w:t>
       </w:r>
     </w:p>
     <w:p>
@@ -6329,14 +6324,14 @@
           <w:lang w:val="es-ES"/>
         </w:rPr>
       </w:pPr>
-      <w:bookmarkStart w:id="10" w:name="_Toc484723300"/>
+      <w:bookmarkStart w:id="11" w:name="_Toc484723300"/>
       <w:r>
         <w:rPr>
           <w:lang w:val="es-ES"/>
         </w:rPr>
         <w:t>Arquitectura</w:t>
       </w:r>
-      <w:bookmarkEnd w:id="10"/>
+      <w:bookmarkEnd w:id="11"/>
       <w:r>
         <w:rPr>
           <w:lang w:val="es-ES"/>
@@ -6405,14 +6400,14 @@
           <w:lang w:val="es-ES"/>
         </w:rPr>
       </w:pPr>
-      <w:bookmarkStart w:id="11" w:name="_Toc484723301"/>
+      <w:bookmarkStart w:id="12" w:name="_Toc484723301"/>
       <w:r>
         <w:rPr>
           <w:lang w:val="es-ES"/>
         </w:rPr>
         <w:t>Modelado de la base de datos</w:t>
       </w:r>
-      <w:bookmarkEnd w:id="11"/>
+      <w:bookmarkEnd w:id="12"/>
     </w:p>
     <w:p>
       <w:pPr>
@@ -6501,14 +6496,14 @@
           <w:lang w:val="es-ES"/>
         </w:rPr>
       </w:pPr>
-      <w:bookmarkStart w:id="12" w:name="_Toc484723302"/>
+      <w:bookmarkStart w:id="13" w:name="_Toc484723302"/>
       <w:r>
         <w:rPr>
           <w:lang w:val="es-ES"/>
         </w:rPr>
         <w:t>Diseño conceptual (diagramas UML)</w:t>
       </w:r>
-      <w:bookmarkEnd w:id="12"/>
+      <w:bookmarkEnd w:id="13"/>
     </w:p>
     <w:p>
       <w:pPr>
@@ -6593,14 +6588,14 @@
           <w:lang w:val="es-ES"/>
         </w:rPr>
       </w:pPr>
-      <w:bookmarkStart w:id="13" w:name="_Toc484723303"/>
+      <w:bookmarkStart w:id="14" w:name="_Toc484723303"/>
       <w:r>
         <w:rPr>
           <w:lang w:val="es-ES"/>
         </w:rPr>
         <w:t>Dependencias con otros elementos de software o hardware de terceros</w:t>
       </w:r>
-      <w:bookmarkEnd w:id="13"/>
+      <w:bookmarkEnd w:id="14"/>
     </w:p>
     <w:p>
       <w:pPr>
@@ -6681,7 +6676,7 @@
           <w:lang w:val="es-ES"/>
         </w:rPr>
         <w:lastRenderedPageBreak/>
-        <w:t>Cronograma de actividades</w:t>
+        <w:t>CRONOGRAMA DE ACTIVIDADES</w:t>
       </w:r>
     </w:p>
     <w:p>
@@ -6797,7 +6792,7 @@
           <w:lang w:val="es-ES"/>
         </w:rPr>
         <w:lastRenderedPageBreak/>
-        <w:t>Resultados obtenidos</w:t>
+        <w:t>RESULTADOS OBTENIDOS</w:t>
       </w:r>
     </w:p>
     <w:p>
@@ -6807,14 +6802,14 @@
           <w:lang w:val="es-ES"/>
         </w:rPr>
       </w:pPr>
-      <w:bookmarkStart w:id="14" w:name="_Toc484723304"/>
+      <w:bookmarkStart w:id="15" w:name="_Toc484723304"/>
       <w:r>
         <w:rPr>
           <w:lang w:val="es-ES"/>
         </w:rPr>
         <w:t>Análisis de resultados</w:t>
       </w:r>
-      <w:bookmarkEnd w:id="14"/>
+      <w:bookmarkEnd w:id="15"/>
     </w:p>
     <w:p>
       <w:pPr>
@@ -6888,14 +6883,14 @@
           <w:lang w:val="es-ES"/>
         </w:rPr>
       </w:pPr>
-      <w:bookmarkStart w:id="15" w:name="_Toc484723305"/>
+      <w:bookmarkStart w:id="16" w:name="_Toc484723305"/>
       <w:r>
         <w:rPr>
           <w:lang w:val="es-ES"/>
         </w:rPr>
         <w:t>Capturas de Pantallla</w:t>
       </w:r>
-      <w:bookmarkEnd w:id="15"/>
+      <w:bookmarkEnd w:id="16"/>
     </w:p>
     <w:p>
       <w:pPr>
@@ -7112,7 +7107,7 @@
           <w:lang w:val="es-ES"/>
         </w:rPr>
         <w:lastRenderedPageBreak/>
-        <w:t>Conclusiones</w:t>
+        <w:t>CONCLUSIONES</w:t>
       </w:r>
     </w:p>
     <w:p>
@@ -7240,7 +7235,7 @@
           <w:lang w:val="es-ES"/>
         </w:rPr>
         <w:lastRenderedPageBreak/>
-        <w:t>Referencias bibliográficas</w:t>
+        <w:t>REFERENCIAS BIBLIOGRÁFICAS</w:t>
       </w:r>
     </w:p>
     <w:p>
@@ -7392,8 +7387,6 @@
           <w:lang w:val="es-ES"/>
         </w:rPr>
       </w:pPr>
-      <w:bookmarkStart w:id="16" w:name="_GoBack"/>
-      <w:bookmarkEnd w:id="16"/>
     </w:p>
     <w:p>
       <w:pPr>
@@ -10020,7 +10013,7 @@
 </file>
 
 <file path=customXml/itemProps1.xml><?xml version="1.0" encoding="utf-8"?>
-<ds:datastoreItem xmlns:ds="http://schemas.openxmlformats.org/officeDocument/2006/customXml" ds:itemID="{52AB8F9E-2BFD-47BA-9093-BA22F88EBD1C}">
+<ds:datastoreItem xmlns:ds="http://schemas.openxmlformats.org/officeDocument/2006/customXml" ds:itemID="{A4D3AA63-54D1-4459-A8D5-6B76E26C5CCD}">
   <ds:schemaRefs>
     <ds:schemaRef ds:uri="http://schemas.openxmlformats.org/officeDocument/2006/bibliography"/>
   </ds:schemaRefs>

</xml_diff>

<commit_message>
Imagen indicadora para poner el logo de la "empresa"
</commit_message>
<xml_diff>
--- a/Documentacion/2.  Proyecto modular - Documentacion.docx
+++ b/Documentacion/2.  Proyecto modular - Documentacion.docx
@@ -9,44 +9,23 @@
           <w:lang w:val="es-ES"/>
         </w:rPr>
       </w:pPr>
-      <w:bookmarkStart w:id="0" w:name="_GoBack"/>
-      <w:bookmarkEnd w:id="0"/>
       <w:r>
         <w:rPr>
           <w:noProof/>
-          <w:lang w:eastAsia="es-MX"/>
         </w:rPr>
         <w:drawing>
-          <wp:anchor distT="0" distB="0" distL="114300" distR="114300" simplePos="0" relativeHeight="251658240" behindDoc="1" locked="0" layoutInCell="1" allowOverlap="1" wp14:anchorId="6C0EB384" wp14:editId="0B09ACEB">
+          <wp:anchor distT="0" distB="0" distL="114300" distR="114300" simplePos="0" relativeHeight="251659264" behindDoc="0" locked="0" layoutInCell="1" allowOverlap="1" wp14:anchorId="04E50F9A" wp14:editId="587F835A">
             <wp:simplePos x="0" y="0"/>
-            <wp:positionH relativeFrom="margin">
-              <wp:posOffset>445135</wp:posOffset>
+            <wp:positionH relativeFrom="column">
+              <wp:posOffset>4853719</wp:posOffset>
             </wp:positionH>
-            <wp:positionV relativeFrom="margin">
-              <wp:posOffset>8659</wp:posOffset>
+            <wp:positionV relativeFrom="paragraph">
+              <wp:posOffset>83157</wp:posOffset>
             </wp:positionV>
-            <wp:extent cx="739140" cy="1006475"/>
-            <wp:effectExtent l="0" t="0" r="3810" b="3175"/>
-            <wp:wrapTight wrapText="bothSides">
-              <wp:wrapPolygon edited="0">
-                <wp:start x="7794" y="0"/>
-                <wp:lineTo x="0" y="3271"/>
-                <wp:lineTo x="0" y="13083"/>
-                <wp:lineTo x="2227" y="19624"/>
-                <wp:lineTo x="2227" y="20442"/>
-                <wp:lineTo x="5010" y="21259"/>
-                <wp:lineTo x="8907" y="21259"/>
-                <wp:lineTo x="12247" y="21259"/>
-                <wp:lineTo x="15588" y="21259"/>
-                <wp:lineTo x="19485" y="20442"/>
-                <wp:lineTo x="18928" y="19624"/>
-                <wp:lineTo x="21155" y="13083"/>
-                <wp:lineTo x="21155" y="3271"/>
-                <wp:lineTo x="13361" y="0"/>
-                <wp:lineTo x="7794" y="0"/>
-              </wp:wrapPolygon>
-            </wp:wrapTight>
-            <wp:docPr id="1" name="Imagen 1" descr="Resultado de imagen para udg"/>
+            <wp:extent cx="1400810" cy="1400810"/>
+            <wp:effectExtent l="0" t="0" r="0" b="0"/>
+            <wp:wrapSquare wrapText="bothSides"/>
+            <wp:docPr id="2" name="Imagen 2" descr="Imagen relacionada"/>
             <wp:cNvGraphicFramePr>
               <a:graphicFrameLocks xmlns:a="http://schemas.openxmlformats.org/drawingml/2006/main" noChangeAspect="1"/>
             </wp:cNvGraphicFramePr>
@@ -54,13 +33,13 @@
               <a:graphicData uri="http://schemas.openxmlformats.org/drawingml/2006/picture">
                 <pic:pic xmlns:pic="http://schemas.openxmlformats.org/drawingml/2006/picture">
                   <pic:nvPicPr>
-                    <pic:cNvPr id="0" name="Picture 1" descr="Resultado de imagen para udg"/>
+                    <pic:cNvPr id="0" name="Picture 1" descr="Imagen relacionada"/>
                     <pic:cNvPicPr>
                       <a:picLocks noChangeAspect="1" noChangeArrowheads="1"/>
                     </pic:cNvPicPr>
                   </pic:nvPicPr>
                   <pic:blipFill>
-                    <a:blip r:embed="rId8" cstate="print">
+                    <a:blip r:embed="rId8">
                       <a:extLst>
                         <a:ext uri="{28A0092B-C50C-407E-A947-70E740481C1C}">
                           <a14:useLocalDpi xmlns:a14="http://schemas.microsoft.com/office/drawing/2010/main" val="0"/>
@@ -75,7 +54,7 @@
                   <pic:spPr bwMode="auto">
                     <a:xfrm>
                       <a:off x="0" y="0"/>
-                      <a:ext cx="739140" cy="1006475"/>
+                      <a:ext cx="1400810" cy="1400810"/>
                     </a:xfrm>
                     <a:prstGeom prst="rect">
                       <a:avLst/>
@@ -97,6 +76,74 @@
           </wp:anchor>
         </w:drawing>
       </w:r>
+      <w:r>
+        <w:rPr>
+          <w:noProof/>
+          <w:lang w:eastAsia="es-MX"/>
+        </w:rPr>
+        <w:drawing>
+          <wp:anchor distT="0" distB="0" distL="114300" distR="114300" simplePos="0" relativeHeight="251658240" behindDoc="1" locked="0" layoutInCell="1" allowOverlap="1" wp14:anchorId="6C0EB384" wp14:editId="74B7C844">
+            <wp:simplePos x="0" y="0"/>
+            <wp:positionH relativeFrom="margin">
+              <wp:posOffset>-6350</wp:posOffset>
+            </wp:positionH>
+            <wp:positionV relativeFrom="margin">
+              <wp:posOffset>83185</wp:posOffset>
+            </wp:positionV>
+            <wp:extent cx="875665" cy="1192530"/>
+            <wp:effectExtent l="0" t="0" r="635" b="7620"/>
+            <wp:wrapSquare wrapText="bothSides"/>
+            <wp:docPr id="1" name="Imagen 1" descr="Resultado de imagen para udg"/>
+            <wp:cNvGraphicFramePr>
+              <a:graphicFrameLocks xmlns:a="http://schemas.openxmlformats.org/drawingml/2006/main" noChangeAspect="1"/>
+            </wp:cNvGraphicFramePr>
+            <a:graphic xmlns:a="http://schemas.openxmlformats.org/drawingml/2006/main">
+              <a:graphicData uri="http://schemas.openxmlformats.org/drawingml/2006/picture">
+                <pic:pic xmlns:pic="http://schemas.openxmlformats.org/drawingml/2006/picture">
+                  <pic:nvPicPr>
+                    <pic:cNvPr id="0" name="Picture 1" descr="Resultado de imagen para udg"/>
+                    <pic:cNvPicPr>
+                      <a:picLocks noChangeAspect="1" noChangeArrowheads="1"/>
+                    </pic:cNvPicPr>
+                  </pic:nvPicPr>
+                  <pic:blipFill>
+                    <a:blip r:embed="rId9" cstate="print">
+                      <a:extLst>
+                        <a:ext uri="{28A0092B-C50C-407E-A947-70E740481C1C}">
+                          <a14:useLocalDpi xmlns:a14="http://schemas.microsoft.com/office/drawing/2010/main" val="0"/>
+                        </a:ext>
+                      </a:extLst>
+                    </a:blip>
+                    <a:srcRect/>
+                    <a:stretch>
+                      <a:fillRect/>
+                    </a:stretch>
+                  </pic:blipFill>
+                  <pic:spPr bwMode="auto">
+                    <a:xfrm>
+                      <a:off x="0" y="0"/>
+                      <a:ext cx="875665" cy="1192530"/>
+                    </a:xfrm>
+                    <a:prstGeom prst="rect">
+                      <a:avLst/>
+                    </a:prstGeom>
+                    <a:noFill/>
+                    <a:ln>
+                      <a:noFill/>
+                    </a:ln>
+                  </pic:spPr>
+                </pic:pic>
+              </a:graphicData>
+            </a:graphic>
+            <wp14:sizeRelH relativeFrom="margin">
+              <wp14:pctWidth>0</wp14:pctWidth>
+            </wp14:sizeRelH>
+            <wp14:sizeRelV relativeFrom="margin">
+              <wp14:pctHeight>0</wp14:pctHeight>
+            </wp14:sizeRelV>
+          </wp:anchor>
+        </w:drawing>
+      </w:r>
     </w:p>
     <w:p>
       <w:pPr>
@@ -382,6 +429,8 @@
             </w:r>
           </w:p>
         </w:tc>
+        <w:bookmarkStart w:id="0" w:name="_GoBack"/>
+        <w:bookmarkEnd w:id="0"/>
       </w:tr>
       <w:tr>
         <w:trPr>
@@ -4905,7 +4954,7 @@
         </w:rPr>
         <w:t xml:space="preserve"> desde la página </w:t>
       </w:r>
-      <w:hyperlink r:id="rId9" w:history="1">
+      <w:hyperlink r:id="rId10" w:history="1">
         <w:r>
           <w:rPr>
             <w:rStyle w:val="Hipervnculo"/>
@@ -4952,7 +5001,7 @@
         </w:rPr>
         <w:t xml:space="preserve">: </w:t>
       </w:r>
-      <w:hyperlink r:id="rId10" w:history="1">
+      <w:hyperlink r:id="rId11" w:history="1">
         <w:r>
           <w:rPr>
             <w:rStyle w:val="Hipervnculo"/>
@@ -5410,7 +5459,7 @@
         </w:rPr>
         <w:t xml:space="preserve"> </w:t>
       </w:r>
-      <w:hyperlink r:id="rId11" w:history="1">
+      <w:hyperlink r:id="rId12" w:history="1">
         <w:r>
           <w:rPr>
             <w:rStyle w:val="Hipervnculo"/>
@@ -6692,7 +6741,7 @@
         </w:rPr>
         <w:t xml:space="preserve">Mostrar usando un diagrama de Gantt, el conjunto de actividades que cada integrante del equipo realizó para culminar este sistema. </w:t>
       </w:r>
-      <w:hyperlink r:id="rId12" w:history="1">
+      <w:hyperlink r:id="rId13" w:history="1">
         <w:r>
           <w:rPr>
             <w:rStyle w:val="Hipervnculo"/>
@@ -7268,7 +7317,7 @@
         </w:rPr>
         <w:t xml:space="preserve">). Mexicanos, los que más gastan en gasolina en el mundo. 2018, nov 10, de El Financiero Sitio web: </w:t>
       </w:r>
-      <w:hyperlink r:id="rId13" w:history="1">
+      <w:hyperlink r:id="rId14" w:history="1">
         <w:r>
           <w:rPr>
             <w:rStyle w:val="Hipervnculo"/>
@@ -7302,7 +7351,7 @@
         </w:rPr>
         <w:t xml:space="preserve"> </w:t>
       </w:r>
-      <w:hyperlink r:id="rId14" w:history="1">
+      <w:hyperlink r:id="rId15" w:history="1">
         <w:r>
           <w:rPr>
             <w:rStyle w:val="Hipervnculo"/>
@@ -7337,7 +7386,7 @@
         </w:rPr>
         <w:t xml:space="preserve">INADEM (2019). Apoyos a Emprendedores de INADEM, sitio web: </w:t>
       </w:r>
-      <w:hyperlink r:id="rId15" w:history="1">
+      <w:hyperlink r:id="rId16" w:history="1">
         <w:r>
           <w:rPr>
             <w:rStyle w:val="Hipervnculo"/>
@@ -7365,7 +7414,7 @@
         </w:rPr>
         <w:t xml:space="preserve">CONACYT (2019). Apoyo. Sitio web: </w:t>
       </w:r>
-      <w:hyperlink r:id="rId16" w:history="1">
+      <w:hyperlink r:id="rId17" w:history="1">
         <w:r>
           <w:rPr>
             <w:rStyle w:val="Hipervnculo"/>
@@ -7410,8 +7459,8 @@
       </w:pPr>
     </w:p>
     <w:sectPr>
-      <w:headerReference w:type="default" r:id="rId17"/>
-      <w:footerReference w:type="default" r:id="rId18"/>
+      <w:headerReference w:type="default" r:id="rId18"/>
+      <w:footerReference w:type="default" r:id="rId19"/>
       <w:pgSz w:w="11906" w:h="16838"/>
       <w:pgMar w:top="1418" w:right="1418" w:bottom="1418" w:left="1418" w:header="708" w:footer="708" w:gutter="0"/>
       <w:cols w:space="708"/>
@@ -10013,7 +10062,7 @@
 </file>
 
 <file path=customXml/itemProps1.xml><?xml version="1.0" encoding="utf-8"?>
-<ds:datastoreItem xmlns:ds="http://schemas.openxmlformats.org/officeDocument/2006/customXml" ds:itemID="{A4D3AA63-54D1-4459-A8D5-6B76E26C5CCD}">
+<ds:datastoreItem xmlns:ds="http://schemas.openxmlformats.org/officeDocument/2006/customXml" ds:itemID="{5BF352F2-F84B-4F75-B209-5B8497CF68DA}">
   <ds:schemaRefs>
     <ds:schemaRef ds:uri="http://schemas.openxmlformats.org/officeDocument/2006/bibliography"/>
   </ds:schemaRefs>

</xml_diff>

<commit_message>
Modificación de la Justificación del proyecto, se deja a sugerencia.
</commit_message>
<xml_diff>
--- a/Documentacion/2.  Proyecto modular - Documentacion.docx
+++ b/Documentacion/2.  Proyecto modular - Documentacion.docx
@@ -3404,8 +3404,58 @@
         <w:rPr>
           <w:lang w:val="es-ES"/>
         </w:rPr>
+        <w:t xml:space="preserve">En la actualidad en México, el precio de los combustibles haciende todos los días, haciendo que sea más costosa su compra, lo que provoca que se destine una parte cada vez mayor de los ingresos de los usuarios de vehículos. Esto, sumado a la ascendente cantidad de vehículos que circulan todos los días por la Zona Metropolitana, provocan un </w:t>
+      </w:r>
+      <w:r>
+        <w:rPr>
+          <w:lang w:val="es-ES"/>
+        </w:rPr>
+        <w:t>caos vehicular, provocando que se mantengan detenidos y con el motor andando, gastando el combustible que se podría utilizar para llegar a su destino utilizando otra vía de camino. Con esto, se podría ahorrar combustible y agilizar el tráfico en las calles y avenidas, haciendo que se agilice el trayecto y se ahorre combustible cada día.</w:t>
+      </w:r>
+    </w:p>
+    <w:p>
+      <w:pPr>
+        <w:jc w:val="both"/>
+        <w:rPr>
+          <w:lang w:val="es-ES"/>
+        </w:rPr>
+      </w:pPr>
+    </w:p>
+    <w:p>
+      <w:pPr>
+        <w:jc w:val="both"/>
+        <w:rPr>
+          <w:i/>
+          <w:color w:val="A6A6A6" w:themeColor="background1" w:themeShade="A6"/>
+          <w:lang w:val="es-ES"/>
+        </w:rPr>
+      </w:pPr>
+      <w:r>
+        <w:rPr>
+          <w:i/>
+          <w:color w:val="A6A6A6" w:themeColor="background1" w:themeShade="A6"/>
+          <w:lang w:val="es-ES"/>
+        </w:rPr>
+        <w:t>(</w:t>
+      </w:r>
+      <w:bookmarkStart w:id="0" w:name="_GoBack"/>
+      <w:bookmarkEnd w:id="0"/>
+      <w:r>
+        <w:rPr>
+          <w:i/>
+          <w:color w:val="A6A6A6" w:themeColor="background1" w:themeShade="A6"/>
+          <w:lang w:val="es-ES"/>
+        </w:rPr>
         <w:t>Actualmente el consumo de combustible asciende gravemente todos los días, ya que más vehículos se encuentran circulando por las calles de la ciudad haciendo que se genere más tráfico y se permanezca más tiempo detenido mientras se espera a que se movilice el tráfico. Esto genera más gasto en el combustible, ya que se gasta al estar detenido el vehículo y no se aprovecha en su totalidad, haciendo que se recargue más cada vez, ya que al incrementar el número de vehículos se aumenta el consumo de combustible todos los días.</w:t>
       </w:r>
+      <w:r>
+        <w:rPr>
+          <w:i/>
+          <w:color w:val="A6A6A6" w:themeColor="background1" w:themeShade="A6"/>
+          <w:lang w:val="es-ES"/>
+        </w:rPr>
+        <w:t>)</w:t>
+      </w:r>
     </w:p>
     <w:p>
       <w:pPr>
@@ -3511,7 +3561,6 @@
         <w:rPr>
           <w:lang w:val="es-ES"/>
         </w:rPr>
-        <w:lastRenderedPageBreak/>
         <w:t>CLASIFICACIÓN DEL PROYECTO</w:t>
       </w:r>
     </w:p>
@@ -3961,8 +4010,6 @@
         </w:rPr>
         <w:t>Ilustración/Figura #</w:t>
       </w:r>
-      <w:bookmarkStart w:id="0" w:name="_GoBack"/>
-      <w:bookmarkEnd w:id="0"/>
     </w:p>
     <w:p>
       <w:pPr>
@@ -10151,7 +10198,7 @@
 </file>
 
 <file path=customXml/itemProps1.xml><?xml version="1.0" encoding="utf-8"?>
-<ds:datastoreItem xmlns:ds="http://schemas.openxmlformats.org/officeDocument/2006/customXml" ds:itemID="{AF5CF1F2-139A-4F80-947D-0822253A08B1}">
+<ds:datastoreItem xmlns:ds="http://schemas.openxmlformats.org/officeDocument/2006/customXml" ds:itemID="{57FD42DF-343C-4000-9749-2BFF951188F1}">
   <ds:schemaRefs>
     <ds:schemaRef ds:uri="http://schemas.openxmlformats.org/officeDocument/2006/bibliography"/>
   </ds:schemaRefs>

</xml_diff>

<commit_message>
Moficación de la sección CLASIFICACIÓN DEL PROYECTO
</commit_message>
<xml_diff>
--- a/Documentacion/2.  Proyecto modular - Documentacion.docx
+++ b/Documentacion/2.  Proyecto modular - Documentacion.docx
@@ -3438,8 +3438,6 @@
         </w:rPr>
         <w:t>(</w:t>
       </w:r>
-      <w:bookmarkStart w:id="0" w:name="_GoBack"/>
-      <w:bookmarkEnd w:id="0"/>
       <w:r>
         <w:rPr>
           <w:i/>
@@ -3561,70 +3559,6 @@
         <w:rPr>
           <w:lang w:val="es-ES"/>
         </w:rPr>
-        <w:t>CLASIFICACIÓN DEL PROYECTO</w:t>
-      </w:r>
-    </w:p>
-    <w:p>
-      <w:pPr>
-        <w:pStyle w:val="Ttulo1"/>
-        <w:rPr>
-          <w:lang w:val="es-ES"/>
-        </w:rPr>
-      </w:pPr>
-      <w:r>
-        <w:rPr>
-          <w:lang w:val="es-ES"/>
-        </w:rPr>
-        <w:t>Desarrollo Tecnológico.</w:t>
-      </w:r>
-    </w:p>
-    <w:p>
-      <w:pPr>
-        <w:spacing w:line="240" w:lineRule="auto"/>
-        <w:jc w:val="both"/>
-        <w:rPr>
-          <w:lang w:val="es-ES"/>
-        </w:rPr>
-      </w:pPr>
-      <w:r>
-        <w:rPr>
-          <w:lang w:val="es-ES"/>
-        </w:rPr>
-        <w:t>El proyecto se realiza para dar una opción de conducción inteligente, la cual, sirviéndose de datos que el usuario proporcione se le planteará una solución a su problemática, que es la de encontrar una mejor ruta para llegar a su destino, ahorrando la mayor cantidad de combustible en su trayecto, el cual será dado de acuerdo al destino que se indique. Los datos, como punto de partida, destino, modelo del auto, niveles de gasolina, entre otros, serán ingresados en el sistema el cual proporcionará los resultados para que el usuario pueda llevar a cabo su viaje de la mejor manera posible ahorrando combustible en cada trayecto. Dicha información será alojada y consultada en una base de datos, la cual estará alojada en un servidor en la nube y utilizará técnicas de mapeo similares a las de las aplicaciones indicadores de rutas, con la diferencia de que ésta trabajará de manera personalizada con cada usuario, quien podrá acceder a su cuenta en la cual ya se tendrá sus datos y los del vehículo. Este sistema está diseñado para que se pueda ahorrar combustible y tiempo en los trayectos de los automovilistas.</w:t>
-      </w:r>
-    </w:p>
-    <w:p>
-      <w:pPr>
-        <w:rPr>
-          <w:lang w:val="es-ES"/>
-        </w:rPr>
-      </w:pPr>
-    </w:p>
-    <w:p>
-      <w:pPr>
-        <w:rPr>
-          <w:lang w:val="es-ES"/>
-        </w:rPr>
-      </w:pPr>
-      <w:r>
-        <w:rPr>
-          <w:lang w:val="es-ES"/>
-        </w:rPr>
-        <w:br w:type="page"/>
-      </w:r>
-    </w:p>
-    <w:p>
-      <w:pPr>
-        <w:pStyle w:val="Citadestacada"/>
-        <w:rPr>
-          <w:lang w:val="es-ES"/>
-        </w:rPr>
-      </w:pPr>
-      <w:r>
-        <w:rPr>
-          <w:lang w:val="es-ES"/>
-        </w:rPr>
-        <w:lastRenderedPageBreak/>
         <w:t>CLASIFICACIÓN DEL PROYECTO</w:t>
       </w:r>
     </w:p>
@@ -3647,47 +3581,7 @@
           <w:color w:val="FF0000"/>
           <w:lang w:val="es-ES"/>
         </w:rPr>
-        <w:t xml:space="preserve">Los </w:t>
-      </w:r>
-      <w:r>
-        <w:rPr>
-          <w:i/>
-          <w:color w:val="FF0000"/>
-          <w:lang w:val="es-ES"/>
-        </w:rPr>
-        <w:t>lineamientos</w:t>
-      </w:r>
-      <w:r>
-        <w:rPr>
-          <w:i/>
-          <w:color w:val="FF0000"/>
-          <w:lang w:val="es-ES"/>
-        </w:rPr>
-        <w:t xml:space="preserve"> </w:t>
-      </w:r>
-      <w:r>
-        <w:rPr>
-          <w:i/>
-          <w:color w:val="FF0000"/>
-          <w:lang w:val="es-ES"/>
-        </w:rPr>
-        <w:t xml:space="preserve">son necesarios </w:t>
-      </w:r>
-      <w:r>
-        <w:rPr>
-          <w:i/>
-          <w:color w:val="FF0000"/>
-          <w:lang w:val="es-ES"/>
-        </w:rPr>
-        <w:t xml:space="preserve">para formar su </w:t>
-      </w:r>
-      <w:r>
-        <w:rPr>
-          <w:i/>
-          <w:color w:val="FF0000"/>
-          <w:lang w:val="es-ES"/>
-        </w:rPr>
-        <w:t>compañía (tipo de compañía, organigrama, puesto y salario)</w:t>
+        <w:t>Los lineamientos son necesarios para formar su compañía (tipo de compañía, organigrama, puesto y salario)</w:t>
       </w:r>
     </w:p>
     <w:p>
@@ -3709,15 +3603,7 @@
           <w:color w:val="FF0000"/>
           <w:lang w:val="es-ES"/>
         </w:rPr>
-        <w:t xml:space="preserve">Marcos legales de su software, derechos de autor, aviso de privacidad, </w:t>
-      </w:r>
-      <w:r>
-        <w:rPr>
-          <w:i/>
-          <w:color w:val="FF0000"/>
-          <w:lang w:val="es-ES"/>
-        </w:rPr>
-        <w:t>etc.</w:t>
+        <w:t>Marcos legales de su software, derechos de autor, aviso de privacidad, etc.</w:t>
       </w:r>
     </w:p>
     <w:p>
@@ -3761,145 +3647,150 @@
           <w:color w:val="FF0000"/>
           <w:lang w:val="es-ES"/>
         </w:rPr>
-        <w:t xml:space="preserve">Establecer a que sector de la población </w:t>
-      </w:r>
-      <w:r>
+        <w:t>Establecer a que sector de la población está dirigido este proyecto</w:t>
+      </w:r>
+    </w:p>
+    <w:p>
+      <w:pPr>
+        <w:pStyle w:val="Ttulo1"/>
+        <w:rPr>
+          <w:lang w:val="es-ES"/>
+        </w:rPr>
+      </w:pPr>
+      <w:r>
+        <w:rPr>
+          <w:lang w:val="es-ES"/>
+        </w:rPr>
+        <w:t>Impacto social - Tecnología</w:t>
+      </w:r>
+    </w:p>
+    <w:p>
+      <w:pPr>
+        <w:jc w:val="both"/>
+        <w:rPr>
+          <w:lang w:val="es-ES"/>
+        </w:rPr>
+      </w:pPr>
+      <w:r>
+        <w:rPr>
+          <w:lang w:val="es-ES"/>
+        </w:rPr>
+        <w:t xml:space="preserve">Una de las cosas más importantes es poder proporcionar una opción a la sociedad de automovilistas para que se pueda reducir el consumo de gasolina, la cual, continúa en aumento de acuerdo con la inflación de los mercados. Dicho sistema estará en constante comunicación con el usuario, el cual podrá modificar sus datos cada vez que sea necesario. Este sistema podrá estar accesible a todos los conductores de automóviles y mediante la captura de sus datos, podrán disfrutar de dicho servicio, el cual, estará diseñado para poder solucionar los consumos excesivos de combustible mientras se dirige de un punto a otro. </w:t>
+      </w:r>
+    </w:p>
+    <w:p>
+      <w:pPr>
+        <w:pStyle w:val="Ttulo1"/>
+        <w:rPr>
+          <w:lang w:val="es-ES"/>
+        </w:rPr>
+      </w:pPr>
+      <w:r>
+        <w:rPr>
+          <w:lang w:val="es-ES"/>
+        </w:rPr>
+        <w:t>Desarrollo Tecnológico.</w:t>
+      </w:r>
+    </w:p>
+    <w:p>
+      <w:pPr>
+        <w:spacing w:line="240" w:lineRule="auto"/>
+        <w:jc w:val="both"/>
+        <w:rPr>
+          <w:lang w:val="es-ES"/>
+        </w:rPr>
+      </w:pPr>
+      <w:r>
+        <w:rPr>
+          <w:lang w:val="es-ES"/>
+        </w:rPr>
+        <w:t>El proyecto se realiza para dar una opción de conducción inteligente, la cual, sirviéndose de datos que el usuario proporcione se le planteará una solución a su problemática, que es la de encontrar una mejor ruta para llegar a su destino, ahorrando la mayor cantidad de combustible en su trayecto, el cual será dado de acuerdo al destino que se indique. Los datos, como punto de partida, destino, modelo del auto, niveles de gasolina, entre otros, serán ingresados en el sistema el cual proporcionará los resultados para que el usuario pueda llevar a cabo su viaje de la mejor manera posible ahorrando combustible en cada trayecto. Dicha información será alojada y consultada en una base de datos, la cual estará alojada en un servidor en la nube y utilizará técnicas de mapeo similares a las de las aplicaciones indicadores de rutas, con la diferencia de que ésta trabajará de manera personalizada con cada usuario, quien podrá acceder a su cuenta en la cual ya se tendrá sus datos y los del vehículo. Este sistema está diseñado para que se pueda ahorrar combustible y tiempo en los trayectos de los automovilistas.</w:t>
+      </w:r>
+    </w:p>
+    <w:p>
+      <w:pPr>
+        <w:rPr>
+          <w:lang w:val="es-ES"/>
+        </w:rPr>
+      </w:pPr>
+    </w:p>
+    <w:p>
+      <w:pPr>
+        <w:rPr>
+          <w:lang w:val="es-ES"/>
+        </w:rPr>
+      </w:pPr>
+      <w:r>
+        <w:rPr>
+          <w:lang w:val="es-ES"/>
+        </w:rPr>
+        <w:br w:type="page"/>
+      </w:r>
+    </w:p>
+    <w:p>
+      <w:pPr>
+        <w:pStyle w:val="Citadestacada"/>
+        <w:rPr>
+          <w:lang w:val="es-ES"/>
+        </w:rPr>
+      </w:pPr>
+      <w:r>
+        <w:rPr>
+          <w:lang w:val="es-ES"/>
+        </w:rPr>
+        <w:lastRenderedPageBreak/>
+        <w:t>CLASIFICACIÓN DEL PROYECT</w:t>
+      </w:r>
+      <w:r>
+        <w:rPr>
+          <w:lang w:val="es-ES"/>
+        </w:rPr>
+        <w:t>O</w:t>
+      </w:r>
+    </w:p>
+    <w:p>
+      <w:pPr>
         <w:rPr>
           <w:i/>
-          <w:color w:val="FF0000"/>
-          <w:lang w:val="es-ES"/>
-        </w:rPr>
-        <w:t>está</w:t>
+          <w:lang w:val="es-ES"/>
+        </w:rPr>
+      </w:pPr>
+      <w:r>
+        <w:rPr>
+          <w:lang w:val="es-ES"/>
+        </w:rPr>
+        <w:t xml:space="preserve">El Logotipo que tenemos… </w:t>
       </w:r>
       <w:r>
         <w:rPr>
           <w:i/>
-          <w:color w:val="FF0000"/>
-          <w:lang w:val="es-ES"/>
-        </w:rPr>
-        <w:t xml:space="preserve"> dirigido este proyecto</w:t>
-      </w:r>
-    </w:p>
-    <w:p>
-      <w:pPr>
-        <w:pStyle w:val="Ttulo1"/>
-        <w:rPr>
-          <w:lang w:val="es-ES"/>
-        </w:rPr>
-      </w:pPr>
-      <w:r>
-        <w:rPr>
-          <w:lang w:val="es-ES"/>
-        </w:rPr>
-        <w:t>Impacto social - Tecnología</w:t>
-      </w:r>
-    </w:p>
-    <w:p>
-      <w:pPr>
-        <w:jc w:val="both"/>
-        <w:rPr>
-          <w:lang w:val="es-ES"/>
-        </w:rPr>
-      </w:pPr>
-      <w:r>
-        <w:rPr>
-          <w:lang w:val="es-ES"/>
-        </w:rPr>
-        <w:t xml:space="preserve">Una de las cosas más importantes es poder proporcionar una opción a la sociedad </w:t>
-      </w:r>
-      <w:r>
-        <w:rPr>
-          <w:lang w:val="es-ES"/>
-        </w:rPr>
-        <w:t xml:space="preserve">de </w:t>
-      </w:r>
-      <w:r>
-        <w:rPr>
-          <w:lang w:val="es-ES"/>
-        </w:rPr>
-        <w:t>automovil</w:t>
-      </w:r>
-      <w:r>
-        <w:rPr>
-          <w:lang w:val="es-ES"/>
-        </w:rPr>
-        <w:t>istas</w:t>
-      </w:r>
-      <w:r>
-        <w:rPr>
-          <w:lang w:val="es-ES"/>
-        </w:rPr>
-        <w:t xml:space="preserve"> para que se pueda reducir el consumo de gasolina, la cual, </w:t>
-      </w:r>
-      <w:r>
-        <w:rPr>
-          <w:lang w:val="es-ES"/>
-        </w:rPr>
-        <w:t xml:space="preserve">continúa en aumento </w:t>
-      </w:r>
-      <w:proofErr w:type="gramStart"/>
-      <w:r>
-        <w:rPr>
-          <w:lang w:val="es-ES"/>
-        </w:rPr>
-        <w:t>de acuerdo a</w:t>
-      </w:r>
-      <w:proofErr w:type="gramEnd"/>
-      <w:r>
-        <w:rPr>
-          <w:lang w:val="es-ES"/>
-        </w:rPr>
-        <w:t xml:space="preserve"> la inflación de los mercados. </w:t>
-      </w:r>
-      <w:r>
-        <w:rPr>
-          <w:lang w:val="es-ES"/>
-        </w:rPr>
-        <w:t>Dicho sistema estará en constante comunicación con el usuario, el cual podrá modificar sus datos cada vez que sea necesario. Este sistema podrá estar accesible a todos lo</w:t>
-      </w:r>
-      <w:r>
-        <w:rPr>
-          <w:lang w:val="es-ES"/>
-        </w:rPr>
-        <w:t>s conductores de automóviles</w:t>
-      </w:r>
-      <w:r>
-        <w:rPr>
-          <w:lang w:val="es-ES"/>
-        </w:rPr>
-        <w:t xml:space="preserve"> y mediante la captura de sus datos, podrá</w:t>
-      </w:r>
-      <w:r>
-        <w:rPr>
-          <w:lang w:val="es-ES"/>
-        </w:rPr>
-        <w:t>n</w:t>
-      </w:r>
-      <w:r>
-        <w:rPr>
-          <w:lang w:val="es-ES"/>
-        </w:rPr>
-        <w:t xml:space="preserve"> disfrutar de dicho servicio, el cual, estará diseñado para poder solucionar los con</w:t>
-      </w:r>
-      <w:r>
-        <w:rPr>
-          <w:lang w:val="es-ES"/>
-        </w:rPr>
-        <w:t>sumos excesivos de combustible mientras se dirige de un punto a otro.</w:t>
-      </w:r>
-      <w:r>
-        <w:rPr>
+          <w:lang w:val="es-ES"/>
+        </w:rPr>
+        <w:t xml:space="preserve">(hacer </w:t>
+      </w:r>
+      <w:r>
+        <w:rPr>
+          <w:i/>
+          <w:lang w:val="es-ES"/>
+        </w:rPr>
+        <w:t>una breve descripción</w:t>
+      </w:r>
+      <w:r>
+        <w:rPr>
+          <w:i/>
           <w:lang w:val="es-ES"/>
         </w:rPr>
         <w:t xml:space="preserve"> </w:t>
       </w:r>
-    </w:p>
-    <w:p>
-      <w:pPr>
-        <w:rPr>
-          <w:lang w:val="es-ES"/>
-        </w:rPr>
-      </w:pPr>
+      <w:bookmarkStart w:id="0" w:name="_GoBack"/>
+      <w:bookmarkEnd w:id="0"/>
+      <w:r>
+        <w:rPr>
+          <w:i/>
+          <w:lang w:val="es-ES"/>
+        </w:rPr>
+        <w:t>del logo ya que se tenga)</w:t>
+      </w:r>
     </w:p>
     <w:p>
       <w:pPr>
@@ -4416,9 +4307,26 @@
     </w:p>
     <w:p>
       <w:pPr>
+        <w:rPr>
+          <w:b/>
+          <w:lang w:val="es-ES"/>
+        </w:rPr>
+      </w:pPr>
+    </w:p>
+    <w:p>
+      <w:pPr>
+        <w:rPr>
+          <w:b/>
+          <w:lang w:val="es-ES"/>
+        </w:rPr>
+      </w:pPr>
+    </w:p>
+    <w:p>
+      <w:pPr>
         <w:pStyle w:val="Citadestacada"/>
       </w:pPr>
       <w:r>
+        <w:lastRenderedPageBreak/>
         <w:t>POLÍTICA DE PRIVACIDAD</w:t>
       </w:r>
     </w:p>
@@ -4744,6 +4652,7 @@
         <w:rPr>
           <w:lang w:val="es-ES"/>
         </w:rPr>
+        <w:lastRenderedPageBreak/>
         <w:t xml:space="preserve">EMPRENDURISMO </w:t>
       </w:r>
     </w:p>
@@ -5273,7 +5182,6 @@
         <w:rPr>
           <w:lang w:val="es-ES"/>
         </w:rPr>
-        <w:lastRenderedPageBreak/>
         <w:t xml:space="preserve">Que el emprendedor y su obligado </w:t>
       </w:r>
       <w:r>
@@ -10198,7 +10106,7 @@
 </file>
 
 <file path=customXml/itemProps1.xml><?xml version="1.0" encoding="utf-8"?>
-<ds:datastoreItem xmlns:ds="http://schemas.openxmlformats.org/officeDocument/2006/customXml" ds:itemID="{57FD42DF-343C-4000-9749-2BFF951188F1}">
+<ds:datastoreItem xmlns:ds="http://schemas.openxmlformats.org/officeDocument/2006/customXml" ds:itemID="{F289B619-920C-4F0C-8E72-9DC078DEC7A0}">
   <ds:schemaRefs>
     <ds:schemaRef ds:uri="http://schemas.openxmlformats.org/officeDocument/2006/bibliography"/>
   </ds:schemaRefs>

</xml_diff>